<commit_message>
Add Review Report Sprint 3
</commit_message>
<xml_diff>
--- a/docs/Management/Review Report/ReviewReport.docx
+++ b/docs/Management/Review Report/ReviewReport.docx
@@ -2593,6 +2593,1583 @@
       <w:pPr>
         <w:jc w:val="both"/>
       </w:pPr>
+    </w:p>
+    <w:p>
+      <w:pPr>
+        <w:jc w:val="both"/>
+      </w:pPr>
+    </w:p>
+    <w:p>
+      <w:pPr>
+        <w:jc w:val="both"/>
+      </w:pPr>
+    </w:p>
+    <w:p>
+      <w:pPr>
+        <w:jc w:val="both"/>
+      </w:pPr>
+    </w:p>
+    <w:p>
+      <w:pPr>
+        <w:jc w:val="both"/>
+      </w:pPr>
+    </w:p>
+    <w:p>
+      <w:pPr>
+        <w:jc w:val="both"/>
+      </w:pPr>
+    </w:p>
+    <w:p>
+      <w:pPr>
+        <w:jc w:val="both"/>
+      </w:pPr>
+    </w:p>
+    <w:p>
+      <w:pPr>
+        <w:jc w:val="both"/>
+      </w:pPr>
+    </w:p>
+    <w:p>
+      <w:pPr>
+        <w:jc w:val="both"/>
+      </w:pPr>
+    </w:p>
+    <w:p>
+      <w:pPr>
+        <w:jc w:val="both"/>
+      </w:pPr>
+    </w:p>
+    <w:p>
+      <w:pPr>
+        <w:jc w:val="both"/>
+      </w:pPr>
+    </w:p>
+    <w:p>
+      <w:pPr>
+        <w:jc w:val="both"/>
+      </w:pPr>
+    </w:p>
+    <w:p>
+      <w:pPr>
+        <w:jc w:val="both"/>
+      </w:pPr>
+    </w:p>
+    <w:p>
+      <w:pPr>
+        <w:jc w:val="both"/>
+      </w:pPr>
+    </w:p>
+    <w:p>
+      <w:pPr>
+        <w:jc w:val="both"/>
+      </w:pPr>
+    </w:p>
+    <w:p>
+      <w:pPr>
+        <w:jc w:val="both"/>
+      </w:pPr>
+    </w:p>
+    <w:p>
+      <w:pPr>
+        <w:jc w:val="both"/>
+      </w:pPr>
+    </w:p>
+    <w:p>
+      <w:pPr>
+        <w:jc w:val="both"/>
+      </w:pPr>
+    </w:p>
+    <w:p>
+      <w:pPr>
+        <w:jc w:val="both"/>
+      </w:pPr>
+    </w:p>
+    <w:p>
+      <w:pPr>
+        <w:spacing w:after="0"/>
+        <w:jc w:val="center"/>
+        <w:rPr>
+          <w:rFonts w:ascii="Cambria" w:eastAsia="Cambria" w:hAnsi="Cambria" w:cs="Cambria"/>
+          <w:b/>
+          <w:color w:val="366091"/>
+          <w:sz w:val="40"/>
+          <w:szCs w:val="40"/>
+        </w:rPr>
+      </w:pPr>
+      <w:r>
+        <w:rPr>
+          <w:rFonts w:ascii="Cambria" w:eastAsia="Cambria" w:hAnsi="Cambria" w:cs="Cambria"/>
+          <w:b/>
+          <w:color w:val="366091"/>
+          <w:sz w:val="40"/>
+          <w:szCs w:val="40"/>
+        </w:rPr>
+        <w:lastRenderedPageBreak/>
+        <w:t>Review Report</w:t>
+      </w:r>
+      <w:r>
+        <w:rPr>
+          <w:rFonts w:ascii="Cambria" w:eastAsia="Cambria" w:hAnsi="Cambria" w:cs="Cambria"/>
+          <w:b/>
+          <w:color w:val="366091"/>
+          <w:sz w:val="40"/>
+          <w:szCs w:val="40"/>
+        </w:rPr>
+        <w:t xml:space="preserve"> </w:t>
+      </w:r>
+      <w:r>
+        <w:rPr>
+          <w:rFonts w:ascii="Cambria" w:eastAsia="Cambria" w:hAnsi="Cambria" w:cs="Cambria"/>
+          <w:b/>
+          <w:color w:val="366091"/>
+          <w:sz w:val="40"/>
+          <w:szCs w:val="40"/>
+        </w:rPr>
+        <w:t xml:space="preserve">Sprint </w:t>
+      </w:r>
+      <w:r>
+        <w:rPr>
+          <w:rFonts w:ascii="Cambria" w:eastAsia="Cambria" w:hAnsi="Cambria" w:cs="Cambria"/>
+          <w:b/>
+          <w:color w:val="366091"/>
+          <w:sz w:val="40"/>
+          <w:szCs w:val="40"/>
+        </w:rPr>
+        <w:t>3</w:t>
+      </w:r>
+    </w:p>
+    <w:p>
+      <w:pPr>
+        <w:spacing w:after="0"/>
+        <w:jc w:val="center"/>
+        <w:rPr>
+          <w:rFonts w:ascii="Cambria" w:eastAsia="Cambria" w:hAnsi="Cambria" w:cs="Cambria"/>
+          <w:b/>
+          <w:color w:val="366091"/>
+          <w:sz w:val="18"/>
+          <w:szCs w:val="18"/>
+        </w:rPr>
+      </w:pPr>
+      <w:r>
+        <w:rPr>
+          <w:rFonts w:ascii="Verdana" w:eastAsia="Verdana" w:hAnsi="Verdana" w:cs="Verdana"/>
+          <w:b/>
+          <w:sz w:val="18"/>
+          <w:szCs w:val="18"/>
+        </w:rPr>
+        <w:t>16/06/2025 – 1</w:t>
+      </w:r>
+      <w:r>
+        <w:rPr>
+          <w:rFonts w:ascii="Verdana" w:eastAsia="Verdana" w:hAnsi="Verdana" w:cs="Verdana"/>
+          <w:b/>
+          <w:sz w:val="18"/>
+          <w:szCs w:val="18"/>
+        </w:rPr>
+        <w:t>3</w:t>
+      </w:r>
+      <w:r>
+        <w:rPr>
+          <w:rFonts w:ascii="Verdana" w:eastAsia="Verdana" w:hAnsi="Verdana" w:cs="Verdana"/>
+          <w:b/>
+          <w:sz w:val="18"/>
+          <w:szCs w:val="18"/>
+        </w:rPr>
+        <w:t>/07/2025</w:t>
+      </w:r>
+    </w:p>
+    <w:p>
+      <w:pPr>
+        <w:spacing w:after="0" w:line="276" w:lineRule="auto"/>
+        <w:rPr>
+          <w:rFonts w:ascii="Arial" w:eastAsia="Times New Roman" w:hAnsi="Arial" w:cs="Arial"/>
+          <w:b/>
+          <w:bCs/>
+          <w:color w:val="0070C0"/>
+          <w:kern w:val="0"/>
+          <w:sz w:val="22"/>
+          <w:szCs w:val="22"/>
+          <w14:ligatures w14:val="none"/>
+        </w:rPr>
+      </w:pPr>
+      <w:r>
+        <w:rPr>
+          <w:rFonts w:ascii="Arial" w:eastAsia="Times New Roman" w:hAnsi="Arial" w:cs="Arial"/>
+          <w:color w:val="000000"/>
+          <w:kern w:val="0"/>
+          <w:sz w:val="22"/>
+          <w:szCs w:val="22"/>
+          <w14:ligatures w14:val="none"/>
+        </w:rPr>
+        <w:t xml:space="preserve">Group ID: </w:t>
+      </w:r>
+      <w:r>
+        <w:rPr>
+          <w:rFonts w:ascii="Arial" w:eastAsia="Times New Roman" w:hAnsi="Arial" w:cs="Arial"/>
+          <w:b/>
+          <w:bCs/>
+          <w:color w:val="0070C0"/>
+          <w:kern w:val="0"/>
+          <w:sz w:val="22"/>
+          <w:szCs w:val="22"/>
+          <w14:ligatures w14:val="none"/>
+        </w:rPr>
+        <w:t>05</w:t>
+      </w:r>
+    </w:p>
+    <w:p>
+      <w:pPr>
+        <w:spacing w:after="0" w:line="276" w:lineRule="auto"/>
+        <w:rPr>
+          <w:rFonts w:ascii="Arial" w:eastAsia="Times New Roman" w:hAnsi="Arial" w:cs="Arial"/>
+          <w:b/>
+          <w:bCs/>
+          <w:color w:val="000000"/>
+          <w:kern w:val="0"/>
+          <w:sz w:val="22"/>
+          <w:szCs w:val="22"/>
+          <w14:ligatures w14:val="none"/>
+        </w:rPr>
+      </w:pPr>
+      <w:r>
+        <w:rPr>
+          <w:rFonts w:ascii="Arial" w:eastAsia="Times New Roman" w:hAnsi="Arial" w:cs="Arial"/>
+          <w:color w:val="000000"/>
+          <w:kern w:val="0"/>
+          <w:sz w:val="22"/>
+          <w:szCs w:val="22"/>
+          <w14:ligatures w14:val="none"/>
+        </w:rPr>
+        <w:t xml:space="preserve">Project Name: </w:t>
+      </w:r>
+      <w:r>
+        <w:rPr>
+          <w:rFonts w:ascii="Arial" w:eastAsia="Times New Roman" w:hAnsi="Arial" w:cs="Arial"/>
+          <w:b/>
+          <w:bCs/>
+          <w:color w:val="000000"/>
+          <w:kern w:val="0"/>
+          <w:sz w:val="22"/>
+          <w:szCs w:val="22"/>
+          <w14:ligatures w14:val="none"/>
+        </w:rPr>
+        <w:t>SoulNote</w:t>
+      </w:r>
+    </w:p>
+    <w:p>
+      <w:pPr>
+        <w:spacing w:after="0" w:line="276" w:lineRule="auto"/>
+        <w:rPr>
+          <w:rFonts w:ascii="Arial" w:eastAsia="Times New Roman" w:hAnsi="Arial" w:cs="Arial"/>
+          <w:b/>
+          <w:bCs/>
+          <w:color w:val="000000"/>
+          <w:kern w:val="0"/>
+          <w:sz w:val="22"/>
+          <w:szCs w:val="22"/>
+          <w14:ligatures w14:val="none"/>
+        </w:rPr>
+      </w:pPr>
+      <w:r>
+        <w:rPr>
+          <w:rFonts w:ascii="Arial" w:eastAsia="Times New Roman" w:hAnsi="Arial" w:cs="Arial"/>
+          <w:color w:val="000000"/>
+          <w:kern w:val="0"/>
+          <w:sz w:val="22"/>
+          <w:szCs w:val="22"/>
+          <w14:ligatures w14:val="none"/>
+        </w:rPr>
+        <w:t xml:space="preserve">Prepared by: </w:t>
+      </w:r>
+      <w:r>
+        <w:rPr>
+          <w:rFonts w:ascii="Arial" w:eastAsia="Times New Roman" w:hAnsi="Arial" w:cs="Arial"/>
+          <w:b/>
+          <w:bCs/>
+          <w:color w:val="000000"/>
+          <w:kern w:val="0"/>
+          <w:sz w:val="22"/>
+          <w:szCs w:val="22"/>
+          <w14:ligatures w14:val="none"/>
+        </w:rPr>
+        <w:t>Nguyễn Lê Quang</w:t>
+      </w:r>
+    </w:p>
+    <w:p>
+      <w:pPr>
+        <w:spacing w:after="0" w:line="276" w:lineRule="auto"/>
+        <w:rPr>
+          <w:rFonts w:ascii="Arial" w:eastAsia="Times New Roman" w:hAnsi="Arial" w:cs="Arial"/>
+          <w:b/>
+          <w:bCs/>
+          <w:color w:val="000000"/>
+          <w:kern w:val="0"/>
+          <w:sz w:val="22"/>
+          <w:szCs w:val="22"/>
+          <w14:ligatures w14:val="none"/>
+        </w:rPr>
+      </w:pPr>
+    </w:p>
+    <w:p>
+      <w:pPr>
+        <w:spacing w:after="0" w:line="276" w:lineRule="auto"/>
+        <w:rPr>
+          <w:rFonts w:ascii="Arial" w:eastAsia="Times New Roman" w:hAnsi="Arial" w:cs="Arial"/>
+          <w:color w:val="000000"/>
+          <w:kern w:val="0"/>
+          <w:sz w:val="20"/>
+          <w:szCs w:val="20"/>
+          <w14:ligatures w14:val="none"/>
+        </w:rPr>
+      </w:pPr>
+      <w:r>
+        <w:rPr>
+          <w:rFonts w:ascii="Arial" w:eastAsia="Times New Roman" w:hAnsi="Arial" w:cs="Arial"/>
+          <w:color w:val="000000"/>
+          <w:kern w:val="0"/>
+          <w:sz w:val="20"/>
+          <w:szCs w:val="20"/>
+          <w14:ligatures w14:val="none"/>
+        </w:rPr>
+        <w:t>Team members:</w:t>
+      </w:r>
+    </w:p>
+    <w:p>
+      <w:pPr>
+        <w:spacing w:after="0" w:line="276" w:lineRule="auto"/>
+        <w:rPr>
+          <w:rFonts w:ascii="Arial" w:eastAsia="Times New Roman" w:hAnsi="Arial" w:cs="Arial"/>
+          <w:i/>
+          <w:iCs/>
+          <w:color w:val="000000"/>
+          <w:kern w:val="0"/>
+          <w:sz w:val="20"/>
+          <w:szCs w:val="20"/>
+          <w14:ligatures w14:val="none"/>
+        </w:rPr>
+      </w:pPr>
+      <w:r>
+        <w:rPr>
+          <w:rFonts w:ascii="Arial" w:eastAsia="Times New Roman" w:hAnsi="Arial" w:cs="Arial"/>
+          <w:color w:val="000000"/>
+          <w:kern w:val="0"/>
+          <w:sz w:val="20"/>
+          <w:szCs w:val="20"/>
+          <w14:ligatures w14:val="none"/>
+        </w:rPr>
+        <w:t xml:space="preserve">23127262- </w:t>
+      </w:r>
+      <w:r>
+        <w:rPr>
+          <w:rFonts w:ascii="Arial" w:eastAsia="Times New Roman" w:hAnsi="Arial" w:cs="Arial"/>
+          <w:b/>
+          <w:bCs/>
+          <w:color w:val="000000"/>
+          <w:kern w:val="0"/>
+          <w:sz w:val="20"/>
+          <w:szCs w:val="20"/>
+          <w14:ligatures w14:val="none"/>
+        </w:rPr>
+        <w:t xml:space="preserve">Lý Quốc Thạnh </w:t>
+      </w:r>
+      <w:r>
+        <w:rPr>
+          <w:rFonts w:ascii="Arial" w:eastAsia="Times New Roman" w:hAnsi="Arial" w:cs="Arial"/>
+          <w:i/>
+          <w:iCs/>
+          <w:color w:val="000000"/>
+          <w:kern w:val="0"/>
+          <w:sz w:val="20"/>
+          <w:szCs w:val="20"/>
+          <w14:ligatures w14:val="none"/>
+        </w:rPr>
+        <w:t xml:space="preserve">Team Leader – Implementor – Business Analyst </w:t>
+      </w:r>
+    </w:p>
+    <w:p>
+      <w:pPr>
+        <w:spacing w:after="0" w:line="276" w:lineRule="auto"/>
+        <w:rPr>
+          <w:rFonts w:ascii="Arial" w:eastAsia="Times New Roman" w:hAnsi="Arial" w:cs="Arial"/>
+          <w:i/>
+          <w:iCs/>
+          <w:color w:val="000000"/>
+          <w:kern w:val="0"/>
+          <w:sz w:val="20"/>
+          <w:szCs w:val="20"/>
+          <w14:ligatures w14:val="none"/>
+        </w:rPr>
+      </w:pPr>
+      <w:r>
+        <w:rPr>
+          <w:rFonts w:ascii="Arial" w:eastAsia="Times New Roman" w:hAnsi="Arial" w:cs="Arial"/>
+          <w:color w:val="000000"/>
+          <w:kern w:val="0"/>
+          <w:sz w:val="20"/>
+          <w:szCs w:val="20"/>
+          <w14:ligatures w14:val="none"/>
+        </w:rPr>
+        <w:t xml:space="preserve">23127109- </w:t>
+      </w:r>
+      <w:r>
+        <w:rPr>
+          <w:rFonts w:ascii="Arial" w:eastAsia="Times New Roman" w:hAnsi="Arial" w:cs="Arial"/>
+          <w:b/>
+          <w:bCs/>
+          <w:color w:val="000000"/>
+          <w:kern w:val="0"/>
+          <w:sz w:val="20"/>
+          <w:szCs w:val="20"/>
+          <w14:ligatures w14:val="none"/>
+        </w:rPr>
+        <w:t xml:space="preserve">Nguyễn Lê Quang </w:t>
+      </w:r>
+      <w:r>
+        <w:rPr>
+          <w:rFonts w:ascii="Arial" w:eastAsia="Times New Roman" w:hAnsi="Arial" w:cs="Arial"/>
+          <w:i/>
+          <w:iCs/>
+          <w:color w:val="000000"/>
+          <w:kern w:val="0"/>
+          <w:sz w:val="20"/>
+          <w:szCs w:val="20"/>
+          <w14:ligatures w14:val="none"/>
+        </w:rPr>
+        <w:t xml:space="preserve">Implementor – Business Analyst – Tester </w:t>
+      </w:r>
+    </w:p>
+    <w:p>
+      <w:pPr>
+        <w:spacing w:after="0" w:line="276" w:lineRule="auto"/>
+        <w:rPr>
+          <w:rFonts w:ascii="Arial" w:eastAsia="Times New Roman" w:hAnsi="Arial" w:cs="Arial"/>
+          <w:i/>
+          <w:iCs/>
+          <w:color w:val="000000"/>
+          <w:kern w:val="0"/>
+          <w:sz w:val="20"/>
+          <w:szCs w:val="20"/>
+          <w14:ligatures w14:val="none"/>
+        </w:rPr>
+      </w:pPr>
+      <w:r>
+        <w:rPr>
+          <w:rFonts w:ascii="Arial" w:eastAsia="Times New Roman" w:hAnsi="Arial" w:cs="Arial"/>
+          <w:color w:val="000000"/>
+          <w:kern w:val="0"/>
+          <w:sz w:val="20"/>
+          <w:szCs w:val="20"/>
+          <w14:ligatures w14:val="none"/>
+        </w:rPr>
+        <w:t xml:space="preserve">23127109- </w:t>
+      </w:r>
+      <w:r>
+        <w:rPr>
+          <w:rFonts w:ascii="Arial" w:eastAsia="Times New Roman" w:hAnsi="Arial" w:cs="Arial"/>
+          <w:b/>
+          <w:bCs/>
+          <w:color w:val="000000"/>
+          <w:kern w:val="0"/>
+          <w:sz w:val="20"/>
+          <w:szCs w:val="20"/>
+          <w14:ligatures w14:val="none"/>
+        </w:rPr>
+        <w:t xml:space="preserve">Huỳnh Văn Sinh </w:t>
+      </w:r>
+      <w:r>
+        <w:rPr>
+          <w:rFonts w:ascii="Arial" w:eastAsia="Times New Roman" w:hAnsi="Arial" w:cs="Arial"/>
+          <w:i/>
+          <w:iCs/>
+          <w:color w:val="000000"/>
+          <w:kern w:val="0"/>
+          <w:sz w:val="20"/>
+          <w:szCs w:val="20"/>
+          <w14:ligatures w14:val="none"/>
+        </w:rPr>
+        <w:t>Implementor – Designer – Tester</w:t>
+      </w:r>
+    </w:p>
+    <w:p>
+      <w:pPr>
+        <w:spacing w:after="0" w:line="276" w:lineRule="auto"/>
+        <w:rPr>
+          <w:rFonts w:ascii="Arial" w:eastAsia="Times New Roman" w:hAnsi="Arial" w:cs="Arial"/>
+          <w:i/>
+          <w:iCs/>
+          <w:color w:val="000000"/>
+          <w:kern w:val="0"/>
+          <w:sz w:val="20"/>
+          <w:szCs w:val="20"/>
+          <w14:ligatures w14:val="none"/>
+        </w:rPr>
+      </w:pPr>
+      <w:r>
+        <w:rPr>
+          <w:rFonts w:ascii="Arial" w:eastAsia="Times New Roman" w:hAnsi="Arial" w:cs="Arial"/>
+          <w:color w:val="000000"/>
+          <w:kern w:val="0"/>
+          <w:sz w:val="20"/>
+          <w:szCs w:val="20"/>
+          <w14:ligatures w14:val="none"/>
+        </w:rPr>
+        <w:t xml:space="preserve">23127485- </w:t>
+      </w:r>
+      <w:r>
+        <w:rPr>
+          <w:rFonts w:ascii="Arial" w:eastAsia="Times New Roman" w:hAnsi="Arial" w:cs="Arial"/>
+          <w:b/>
+          <w:bCs/>
+          <w:color w:val="000000"/>
+          <w:kern w:val="0"/>
+          <w:sz w:val="20"/>
+          <w:szCs w:val="20"/>
+          <w14:ligatures w14:val="none"/>
+        </w:rPr>
+        <w:t xml:space="preserve">Phạm Quang Thịnh </w:t>
+      </w:r>
+      <w:r>
+        <w:rPr>
+          <w:rFonts w:ascii="Arial" w:eastAsia="Times New Roman" w:hAnsi="Arial" w:cs="Arial"/>
+          <w:i/>
+          <w:iCs/>
+          <w:color w:val="000000"/>
+          <w:kern w:val="0"/>
+          <w:sz w:val="20"/>
+          <w:szCs w:val="20"/>
+          <w14:ligatures w14:val="none"/>
+        </w:rPr>
+        <w:t xml:space="preserve">Implementor – Business Analyst – Designer </w:t>
+      </w:r>
+    </w:p>
+    <w:p>
+      <w:pPr>
+        <w:spacing w:line="276" w:lineRule="auto"/>
+        <w:rPr>
+          <w:rFonts w:ascii="Arial" w:eastAsia="Times New Roman" w:hAnsi="Arial" w:cs="Arial"/>
+          <w:i/>
+          <w:iCs/>
+          <w:color w:val="000000"/>
+          <w:kern w:val="0"/>
+          <w:sz w:val="20"/>
+          <w:szCs w:val="20"/>
+          <w14:ligatures w14:val="none"/>
+        </w:rPr>
+      </w:pPr>
+      <w:r>
+        <w:rPr>
+          <w:rFonts w:ascii="Arial" w:eastAsia="Times New Roman" w:hAnsi="Arial" w:cs="Arial"/>
+          <w:color w:val="000000"/>
+          <w:kern w:val="0"/>
+          <w:sz w:val="20"/>
+          <w:szCs w:val="20"/>
+          <w14:ligatures w14:val="none"/>
+        </w:rPr>
+        <w:t xml:space="preserve">23127515- </w:t>
+      </w:r>
+      <w:r>
+        <w:rPr>
+          <w:rFonts w:ascii="Arial" w:eastAsia="Times New Roman" w:hAnsi="Arial" w:cs="Arial"/>
+          <w:b/>
+          <w:bCs/>
+          <w:color w:val="000000"/>
+          <w:kern w:val="0"/>
+          <w:sz w:val="20"/>
+          <w:szCs w:val="20"/>
+          <w14:ligatures w14:val="none"/>
+        </w:rPr>
+        <w:t xml:space="preserve">Nguyễn Tấn Văn </w:t>
+      </w:r>
+      <w:r>
+        <w:rPr>
+          <w:rFonts w:ascii="Arial" w:eastAsia="Times New Roman" w:hAnsi="Arial" w:cs="Arial"/>
+          <w:i/>
+          <w:iCs/>
+          <w:color w:val="000000"/>
+          <w:kern w:val="0"/>
+          <w:sz w:val="20"/>
+          <w:szCs w:val="20"/>
+          <w14:ligatures w14:val="none"/>
+        </w:rPr>
+        <w:t>Implementor – Designer – Tester</w:t>
+      </w:r>
+    </w:p>
+    <w:p>
+      <w:pPr>
+        <w:pStyle w:val="ListParagraph"/>
+        <w:numPr>
+          <w:ilvl w:val="0"/>
+          <w:numId w:val="24"/>
+        </w:numPr>
+        <w:rPr>
+          <w:rFonts w:ascii="Verdana" w:hAnsi="Verdana" w:cs="Arial"/>
+          <w:b/>
+          <w:bCs/>
+          <w:sz w:val="20"/>
+          <w:szCs w:val="20"/>
+        </w:rPr>
+      </w:pPr>
+      <w:r>
+        <w:rPr>
+          <w:rFonts w:ascii="Verdana" w:hAnsi="Verdana" w:cs="Arial"/>
+          <w:b/>
+          <w:bCs/>
+          <w:sz w:val="20"/>
+          <w:szCs w:val="20"/>
+        </w:rPr>
+        <w:t>What went well</w:t>
+      </w:r>
+    </w:p>
+    <w:p>
+      <w:pPr>
+        <w:pStyle w:val="ListParagraph"/>
+        <w:ind w:left="360"/>
+        <w:rPr>
+          <w:rFonts w:ascii="Verdana" w:hAnsi="Verdana" w:cs="Arial"/>
+          <w:b/>
+          <w:bCs/>
+          <w:sz w:val="20"/>
+          <w:szCs w:val="20"/>
+        </w:rPr>
+      </w:pPr>
+    </w:p>
+    <w:p>
+      <w:pPr>
+        <w:pStyle w:val="ListParagraph"/>
+        <w:numPr>
+          <w:ilvl w:val="0"/>
+          <w:numId w:val="25"/>
+        </w:numPr>
+        <w:spacing w:after="200" w:line="276" w:lineRule="auto"/>
+        <w:ind w:left="709"/>
+        <w:jc w:val="both"/>
+        <w:rPr>
+          <w:sz w:val="20"/>
+          <w:szCs w:val="20"/>
+        </w:rPr>
+      </w:pPr>
+      <w:r>
+        <w:rPr>
+          <w:sz w:val="20"/>
+          <w:szCs w:val="20"/>
+        </w:rPr>
+        <w:t>Use-case specification was revised and extended based on TA’s feedback, including new use-cases for recently clarified requirements.</w:t>
+      </w:r>
+    </w:p>
+    <w:p>
+      <w:pPr>
+        <w:pStyle w:val="ListParagraph"/>
+        <w:numPr>
+          <w:ilvl w:val="0"/>
+          <w:numId w:val="25"/>
+        </w:numPr>
+        <w:spacing w:after="200" w:line="276" w:lineRule="auto"/>
+        <w:ind w:left="709"/>
+        <w:jc w:val="both"/>
+        <w:rPr>
+          <w:sz w:val="20"/>
+          <w:szCs w:val="20"/>
+        </w:rPr>
+      </w:pPr>
+      <w:r>
+        <w:rPr>
+          <w:sz w:val="20"/>
+          <w:szCs w:val="20"/>
+        </w:rPr>
+        <w:t>The team successfully drafted the software architecture document, clearly describing key components and their organization using the MVC model.</w:t>
+      </w:r>
+    </w:p>
+    <w:p>
+      <w:pPr>
+        <w:pStyle w:val="ListParagraph"/>
+        <w:numPr>
+          <w:ilvl w:val="0"/>
+          <w:numId w:val="25"/>
+        </w:numPr>
+        <w:spacing w:after="200" w:line="276" w:lineRule="auto"/>
+        <w:ind w:left="709"/>
+        <w:jc w:val="both"/>
+        <w:rPr>
+          <w:sz w:val="20"/>
+          <w:szCs w:val="20"/>
+        </w:rPr>
+      </w:pPr>
+      <w:r>
+        <w:rPr>
+          <w:sz w:val="20"/>
+          <w:szCs w:val="20"/>
+        </w:rPr>
+        <w:t>Class diagrams were created in alignment with the architecture, showing main classes, attributes, operations, and relationships.</w:t>
+      </w:r>
+    </w:p>
+    <w:p>
+      <w:pPr>
+        <w:pStyle w:val="ListParagraph"/>
+        <w:numPr>
+          <w:ilvl w:val="0"/>
+          <w:numId w:val="25"/>
+        </w:numPr>
+        <w:spacing w:after="200" w:line="276" w:lineRule="auto"/>
+        <w:ind w:left="709"/>
+        <w:jc w:val="both"/>
+        <w:rPr>
+          <w:sz w:val="20"/>
+          <w:szCs w:val="20"/>
+        </w:rPr>
+      </w:pPr>
+      <w:r>
+        <w:rPr>
+          <w:sz w:val="20"/>
+          <w:szCs w:val="20"/>
+        </w:rPr>
+        <w:t>The database design was completed with an ER diagram that accurately reflects current data requirements.</w:t>
+      </w:r>
+    </w:p>
+    <w:p>
+      <w:pPr>
+        <w:pStyle w:val="ListParagraph"/>
+        <w:numPr>
+          <w:ilvl w:val="0"/>
+          <w:numId w:val="25"/>
+        </w:numPr>
+        <w:spacing w:after="200" w:line="276" w:lineRule="auto"/>
+        <w:ind w:left="709"/>
+        <w:jc w:val="both"/>
+        <w:rPr>
+          <w:sz w:val="20"/>
+          <w:szCs w:val="20"/>
+        </w:rPr>
+      </w:pPr>
+      <w:r>
+        <w:rPr>
+          <w:sz w:val="20"/>
+          <w:szCs w:val="20"/>
+        </w:rPr>
+        <w:t>Collaboration continued to improve, and task distribution was more balanced compared to previous sprints.</w:t>
+      </w:r>
+    </w:p>
+    <w:p>
+      <w:pPr>
+        <w:pStyle w:val="ListParagraph"/>
+        <w:numPr>
+          <w:ilvl w:val="0"/>
+          <w:numId w:val="25"/>
+        </w:numPr>
+        <w:spacing w:after="200" w:line="276" w:lineRule="auto"/>
+        <w:ind w:left="709"/>
+        <w:jc w:val="both"/>
+        <w:rPr>
+          <w:rFonts w:ascii="Verdana" w:hAnsi="Verdana"/>
+          <w:sz w:val="20"/>
+          <w:szCs w:val="20"/>
+        </w:rPr>
+      </w:pPr>
+      <w:r>
+        <w:rPr>
+          <w:sz w:val="20"/>
+          <w:szCs w:val="20"/>
+        </w:rPr>
+        <w:t>Revision history was properly maintained across all submitted documents.</w:t>
+      </w:r>
+    </w:p>
+    <w:p>
+      <w:pPr>
+        <w:pStyle w:val="ListParagraph"/>
+        <w:spacing w:after="200" w:line="276" w:lineRule="auto"/>
+        <w:ind w:left="709"/>
+        <w:jc w:val="both"/>
+        <w:rPr>
+          <w:rFonts w:ascii="Verdana" w:hAnsi="Verdana"/>
+          <w:sz w:val="20"/>
+          <w:szCs w:val="20"/>
+        </w:rPr>
+      </w:pPr>
+    </w:p>
+    <w:p>
+      <w:pPr>
+        <w:pStyle w:val="ListParagraph"/>
+        <w:numPr>
+          <w:ilvl w:val="0"/>
+          <w:numId w:val="24"/>
+        </w:numPr>
+        <w:jc w:val="both"/>
+        <w:rPr>
+          <w:rFonts w:ascii="Verdana" w:hAnsi="Verdana" w:cs="Arial"/>
+          <w:b/>
+          <w:bCs/>
+          <w:sz w:val="20"/>
+          <w:szCs w:val="20"/>
+        </w:rPr>
+      </w:pPr>
+      <w:r>
+        <w:rPr>
+          <w:rFonts w:ascii="Verdana" w:hAnsi="Verdana" w:cs="Arial"/>
+          <w:b/>
+          <w:bCs/>
+          <w:sz w:val="20"/>
+          <w:szCs w:val="20"/>
+        </w:rPr>
+        <w:t>What went wrong</w:t>
+      </w:r>
+    </w:p>
+    <w:p>
+      <w:pPr>
+        <w:pStyle w:val="ListParagraph"/>
+        <w:ind w:left="709"/>
+        <w:jc w:val="both"/>
+        <w:rPr>
+          <w:rFonts w:ascii="Verdana" w:hAnsi="Verdana" w:cs="Arial"/>
+          <w:b/>
+          <w:bCs/>
+          <w:sz w:val="20"/>
+          <w:szCs w:val="20"/>
+        </w:rPr>
+      </w:pPr>
+    </w:p>
+    <w:p>
+      <w:pPr>
+        <w:pStyle w:val="ListParagraph"/>
+        <w:numPr>
+          <w:ilvl w:val="0"/>
+          <w:numId w:val="27"/>
+        </w:numPr>
+        <w:pBdr>
+          <w:top w:val="nil"/>
+          <w:left w:val="nil"/>
+          <w:bottom w:val="nil"/>
+          <w:right w:val="nil"/>
+          <w:between w:val="nil"/>
+        </w:pBdr>
+        <w:spacing w:after="200" w:line="276" w:lineRule="auto"/>
+        <w:ind w:left="709"/>
+        <w:jc w:val="both"/>
+        <w:rPr>
+          <w:sz w:val="20"/>
+          <w:szCs w:val="20"/>
+        </w:rPr>
+      </w:pPr>
+      <w:r>
+        <w:rPr>
+          <w:sz w:val="20"/>
+          <w:szCs w:val="20"/>
+        </w:rPr>
+        <w:t>Some components in the architecture document lacked technical depth in the first draft and required major revisions.</w:t>
+      </w:r>
+    </w:p>
+    <w:p>
+      <w:pPr>
+        <w:pStyle w:val="ListParagraph"/>
+        <w:numPr>
+          <w:ilvl w:val="0"/>
+          <w:numId w:val="27"/>
+        </w:numPr>
+        <w:pBdr>
+          <w:top w:val="nil"/>
+          <w:left w:val="nil"/>
+          <w:bottom w:val="nil"/>
+          <w:right w:val="nil"/>
+          <w:between w:val="nil"/>
+        </w:pBdr>
+        <w:spacing w:after="200" w:line="276" w:lineRule="auto"/>
+        <w:ind w:left="709"/>
+        <w:jc w:val="both"/>
+        <w:rPr>
+          <w:sz w:val="20"/>
+          <w:szCs w:val="20"/>
+        </w:rPr>
+      </w:pPr>
+      <w:r>
+        <w:rPr>
+          <w:sz w:val="20"/>
+          <w:szCs w:val="20"/>
+        </w:rPr>
+        <w:t>Misalignment was observed between some class diagrams and the actual system design discussed in meetings.</w:t>
+      </w:r>
+    </w:p>
+    <w:p>
+      <w:pPr>
+        <w:pStyle w:val="ListParagraph"/>
+        <w:numPr>
+          <w:ilvl w:val="0"/>
+          <w:numId w:val="27"/>
+        </w:numPr>
+        <w:pBdr>
+          <w:top w:val="nil"/>
+          <w:left w:val="nil"/>
+          <w:bottom w:val="nil"/>
+          <w:right w:val="nil"/>
+          <w:between w:val="nil"/>
+        </w:pBdr>
+        <w:spacing w:after="200" w:line="276" w:lineRule="auto"/>
+        <w:ind w:left="709"/>
+        <w:jc w:val="both"/>
+        <w:rPr>
+          <w:sz w:val="20"/>
+          <w:szCs w:val="20"/>
+        </w:rPr>
+      </w:pPr>
+      <w:r>
+        <w:rPr>
+          <w:sz w:val="20"/>
+          <w:szCs w:val="20"/>
+        </w:rPr>
+        <w:t>Designing the ER model took longer than expected due to changing data requirements and uncertainty over relationships between entities.</w:t>
+      </w:r>
+    </w:p>
+    <w:p>
+      <w:pPr>
+        <w:pStyle w:val="ListParagraph"/>
+        <w:numPr>
+          <w:ilvl w:val="0"/>
+          <w:numId w:val="27"/>
+        </w:numPr>
+        <w:pBdr>
+          <w:top w:val="nil"/>
+          <w:left w:val="nil"/>
+          <w:bottom w:val="nil"/>
+          <w:right w:val="nil"/>
+          <w:between w:val="nil"/>
+        </w:pBdr>
+        <w:spacing w:after="200" w:line="276" w:lineRule="auto"/>
+        <w:ind w:left="709"/>
+        <w:jc w:val="both"/>
+        <w:rPr>
+          <w:rFonts w:ascii="Verdana" w:eastAsia="Verdana" w:hAnsi="Verdana" w:cs="Verdana"/>
+          <w:color w:val="000000"/>
+          <w:sz w:val="20"/>
+          <w:szCs w:val="20"/>
+        </w:rPr>
+      </w:pPr>
+      <w:r>
+        <w:rPr>
+          <w:sz w:val="20"/>
+          <w:szCs w:val="20"/>
+        </w:rPr>
+        <w:t>Some team members had limited familiarity with architectural patterns, causing delays in document writing.</w:t>
+      </w:r>
+    </w:p>
+    <w:p>
+      <w:pPr>
+        <w:pStyle w:val="ListParagraph"/>
+        <w:pBdr>
+          <w:top w:val="nil"/>
+          <w:left w:val="nil"/>
+          <w:bottom w:val="nil"/>
+          <w:right w:val="nil"/>
+          <w:between w:val="nil"/>
+        </w:pBdr>
+        <w:spacing w:after="200" w:line="276" w:lineRule="auto"/>
+        <w:ind w:left="709"/>
+        <w:jc w:val="both"/>
+        <w:rPr>
+          <w:rFonts w:ascii="Verdana" w:eastAsia="Verdana" w:hAnsi="Verdana" w:cs="Verdana"/>
+          <w:color w:val="000000"/>
+          <w:sz w:val="20"/>
+          <w:szCs w:val="20"/>
+        </w:rPr>
+      </w:pPr>
+    </w:p>
+    <w:p>
+      <w:pPr>
+        <w:pStyle w:val="ListParagraph"/>
+        <w:numPr>
+          <w:ilvl w:val="0"/>
+          <w:numId w:val="24"/>
+        </w:numPr>
+        <w:jc w:val="both"/>
+        <w:rPr>
+          <w:rFonts w:ascii="Verdana" w:hAnsi="Verdana" w:cs="Arial"/>
+          <w:b/>
+          <w:bCs/>
+          <w:sz w:val="20"/>
+          <w:szCs w:val="20"/>
+        </w:rPr>
+      </w:pPr>
+      <w:r>
+        <w:rPr>
+          <w:rFonts w:ascii="Verdana" w:hAnsi="Verdana" w:cs="Arial"/>
+          <w:b/>
+          <w:bCs/>
+          <w:sz w:val="20"/>
+          <w:szCs w:val="20"/>
+        </w:rPr>
+        <w:t>Problems and causes</w:t>
+      </w:r>
+    </w:p>
+    <w:p>
+      <w:pPr>
+        <w:pStyle w:val="ListParagraph"/>
+        <w:ind w:left="360"/>
+        <w:jc w:val="both"/>
+        <w:rPr>
+          <w:rFonts w:ascii="Verdana" w:hAnsi="Verdana" w:cs="Arial"/>
+          <w:b/>
+          <w:bCs/>
+          <w:sz w:val="20"/>
+          <w:szCs w:val="20"/>
+        </w:rPr>
+      </w:pPr>
+    </w:p>
+    <w:p>
+      <w:pPr>
+        <w:pStyle w:val="ListParagraph"/>
+        <w:numPr>
+          <w:ilvl w:val="0"/>
+          <w:numId w:val="28"/>
+        </w:numPr>
+        <w:spacing w:after="0"/>
+        <w:jc w:val="both"/>
+        <w:rPr>
+          <w:sz w:val="20"/>
+          <w:szCs w:val="20"/>
+        </w:rPr>
+      </w:pPr>
+      <w:r>
+        <w:rPr>
+          <w:sz w:val="20"/>
+          <w:szCs w:val="20"/>
+        </w:rPr>
+        <w:t>Problem: Architectural components were initially too generic or vague.</w:t>
+      </w:r>
+    </w:p>
+    <w:p>
+      <w:pPr>
+        <w:spacing w:after="0"/>
+        <w:ind w:firstLine="720"/>
+        <w:jc w:val="both"/>
+        <w:rPr>
+          <w:sz w:val="20"/>
+          <w:szCs w:val="20"/>
+        </w:rPr>
+      </w:pPr>
+      <w:r>
+        <w:rPr>
+          <w:sz w:val="20"/>
+          <w:szCs w:val="20"/>
+        </w:rPr>
+        <w:t>Cause: Lack of technical discussion early in the sprint to agree on key design decisions.</w:t>
+      </w:r>
+    </w:p>
+    <w:p>
+      <w:pPr>
+        <w:pStyle w:val="ListParagraph"/>
+        <w:numPr>
+          <w:ilvl w:val="0"/>
+          <w:numId w:val="28"/>
+        </w:numPr>
+        <w:spacing w:after="0"/>
+        <w:jc w:val="both"/>
+        <w:rPr>
+          <w:sz w:val="20"/>
+          <w:szCs w:val="20"/>
+        </w:rPr>
+      </w:pPr>
+      <w:r>
+        <w:rPr>
+          <w:sz w:val="20"/>
+          <w:szCs w:val="20"/>
+        </w:rPr>
+        <w:t>Problem: Class diagrams and backend structure did not match perfectly.</w:t>
+      </w:r>
+    </w:p>
+    <w:p>
+      <w:pPr>
+        <w:spacing w:after="0"/>
+        <w:ind w:firstLine="720"/>
+        <w:jc w:val="both"/>
+        <w:rPr>
+          <w:sz w:val="20"/>
+          <w:szCs w:val="20"/>
+        </w:rPr>
+      </w:pPr>
+      <w:r>
+        <w:rPr>
+          <w:sz w:val="20"/>
+          <w:szCs w:val="20"/>
+        </w:rPr>
+        <w:t>Cause: Not all updates during implementation were reflected in the documentation immediately.</w:t>
+      </w:r>
+    </w:p>
+    <w:p>
+      <w:pPr>
+        <w:pStyle w:val="ListParagraph"/>
+        <w:numPr>
+          <w:ilvl w:val="0"/>
+          <w:numId w:val="28"/>
+        </w:numPr>
+        <w:spacing w:after="0"/>
+        <w:jc w:val="both"/>
+        <w:rPr>
+          <w:sz w:val="20"/>
+          <w:szCs w:val="20"/>
+        </w:rPr>
+      </w:pPr>
+      <w:r>
+        <w:rPr>
+          <w:sz w:val="20"/>
+          <w:szCs w:val="20"/>
+        </w:rPr>
+        <w:t>Problem: Slow progress in ER diagram design.</w:t>
+      </w:r>
+    </w:p>
+    <w:p>
+      <w:pPr>
+        <w:spacing w:after="0"/>
+        <w:ind w:firstLine="720"/>
+        <w:jc w:val="both"/>
+        <w:rPr>
+          <w:sz w:val="20"/>
+          <w:szCs w:val="20"/>
+        </w:rPr>
+      </w:pPr>
+      <w:r>
+        <w:rPr>
+          <w:sz w:val="20"/>
+          <w:szCs w:val="20"/>
+        </w:rPr>
+        <w:t>Cause: Some entities and relationships were only clarified mid-sprint.</w:t>
+      </w:r>
+    </w:p>
+    <w:p>
+      <w:pPr>
+        <w:pStyle w:val="ListParagraph"/>
+        <w:numPr>
+          <w:ilvl w:val="0"/>
+          <w:numId w:val="28"/>
+        </w:numPr>
+        <w:spacing w:after="0"/>
+        <w:jc w:val="both"/>
+        <w:rPr>
+          <w:sz w:val="20"/>
+          <w:szCs w:val="20"/>
+        </w:rPr>
+      </w:pPr>
+      <w:r>
+        <w:rPr>
+          <w:sz w:val="20"/>
+          <w:szCs w:val="20"/>
+        </w:rPr>
+        <w:t>Problem: Difficulty applying MVC concepts.</w:t>
+      </w:r>
+    </w:p>
+    <w:p>
+      <w:pPr>
+        <w:spacing w:after="0"/>
+        <w:ind w:firstLine="720"/>
+        <w:jc w:val="both"/>
+        <w:rPr>
+          <w:sz w:val="20"/>
+          <w:szCs w:val="20"/>
+        </w:rPr>
+      </w:pPr>
+      <w:r>
+        <w:rPr>
+          <w:sz w:val="20"/>
+          <w:szCs w:val="20"/>
+        </w:rPr>
+        <w:t>Cause: Team had limited experience with architectural styles, especially mapping to real implementation.</w:t>
+      </w:r>
+    </w:p>
+    <w:p>
+      <w:pPr>
+        <w:spacing w:after="0"/>
+        <w:jc w:val="both"/>
+        <w:rPr>
+          <w:sz w:val="20"/>
+          <w:szCs w:val="20"/>
+        </w:rPr>
+      </w:pPr>
+    </w:p>
+    <w:p>
+      <w:pPr>
+        <w:spacing w:after="0"/>
+        <w:jc w:val="both"/>
+        <w:rPr>
+          <w:sz w:val="20"/>
+          <w:szCs w:val="20"/>
+        </w:rPr>
+      </w:pPr>
+    </w:p>
+    <w:p>
+      <w:pPr>
+        <w:spacing w:after="0"/>
+        <w:jc w:val="both"/>
+        <w:rPr>
+          <w:sz w:val="20"/>
+          <w:szCs w:val="20"/>
+        </w:rPr>
+      </w:pPr>
+    </w:p>
+    <w:p>
+      <w:pPr>
+        <w:spacing w:after="0"/>
+        <w:jc w:val="both"/>
+        <w:rPr>
+          <w:sz w:val="20"/>
+          <w:szCs w:val="20"/>
+        </w:rPr>
+      </w:pPr>
+    </w:p>
+    <w:p>
+      <w:pPr>
+        <w:spacing w:after="0"/>
+        <w:jc w:val="both"/>
+        <w:rPr>
+          <w:rFonts w:ascii="Verdana" w:hAnsi="Verdana"/>
+          <w:sz w:val="20"/>
+          <w:szCs w:val="20"/>
+        </w:rPr>
+      </w:pPr>
+    </w:p>
+    <w:p>
+      <w:pPr>
+        <w:pStyle w:val="ListParagraph"/>
+        <w:numPr>
+          <w:ilvl w:val="0"/>
+          <w:numId w:val="24"/>
+        </w:numPr>
+        <w:jc w:val="both"/>
+        <w:rPr>
+          <w:rFonts w:ascii="Verdana" w:hAnsi="Verdana" w:cs="Arial"/>
+          <w:b/>
+          <w:bCs/>
+          <w:sz w:val="20"/>
+          <w:szCs w:val="20"/>
+        </w:rPr>
+      </w:pPr>
+      <w:r>
+        <w:rPr>
+          <w:rFonts w:ascii="Verdana" w:hAnsi="Verdana" w:cs="Arial"/>
+          <w:b/>
+          <w:bCs/>
+          <w:sz w:val="20"/>
+          <w:szCs w:val="20"/>
+        </w:rPr>
+        <w:lastRenderedPageBreak/>
+        <w:t>What Can Be Done Differently</w:t>
+      </w:r>
+    </w:p>
+    <w:p>
+      <w:pPr>
+        <w:pStyle w:val="ListParagraph"/>
+        <w:ind w:left="360"/>
+        <w:jc w:val="both"/>
+        <w:rPr>
+          <w:rFonts w:ascii="Verdana" w:hAnsi="Verdana" w:cs="Arial"/>
+          <w:b/>
+          <w:bCs/>
+          <w:sz w:val="20"/>
+          <w:szCs w:val="20"/>
+        </w:rPr>
+      </w:pPr>
+    </w:p>
+    <w:p>
+      <w:pPr>
+        <w:pStyle w:val="ListParagraph"/>
+        <w:numPr>
+          <w:ilvl w:val="0"/>
+          <w:numId w:val="28"/>
+        </w:numPr>
+        <w:spacing w:after="200" w:line="276" w:lineRule="auto"/>
+        <w:jc w:val="both"/>
+        <w:rPr>
+          <w:sz w:val="20"/>
+          <w:szCs w:val="20"/>
+        </w:rPr>
+      </w:pPr>
+      <w:r>
+        <w:rPr>
+          <w:sz w:val="20"/>
+          <w:szCs w:val="20"/>
+        </w:rPr>
+        <w:t>Schedule dedicated design sessions at the start of the sprint to clarify architecture and class responsibilities.</w:t>
+      </w:r>
+    </w:p>
+    <w:p>
+      <w:pPr>
+        <w:pStyle w:val="ListParagraph"/>
+        <w:numPr>
+          <w:ilvl w:val="0"/>
+          <w:numId w:val="28"/>
+        </w:numPr>
+        <w:spacing w:after="200" w:line="276" w:lineRule="auto"/>
+        <w:jc w:val="both"/>
+        <w:rPr>
+          <w:sz w:val="20"/>
+          <w:szCs w:val="20"/>
+        </w:rPr>
+      </w:pPr>
+      <w:r>
+        <w:rPr>
+          <w:sz w:val="20"/>
+          <w:szCs w:val="20"/>
+        </w:rPr>
+        <w:t>Maintain real-time updates to documentation as code and design evolve.</w:t>
+      </w:r>
+    </w:p>
+    <w:p>
+      <w:pPr>
+        <w:pStyle w:val="ListParagraph"/>
+        <w:numPr>
+          <w:ilvl w:val="0"/>
+          <w:numId w:val="28"/>
+        </w:numPr>
+        <w:spacing w:after="200" w:line="276" w:lineRule="auto"/>
+        <w:jc w:val="both"/>
+        <w:rPr>
+          <w:sz w:val="20"/>
+          <w:szCs w:val="20"/>
+        </w:rPr>
+      </w:pPr>
+      <w:r>
+        <w:rPr>
+          <w:sz w:val="20"/>
+          <w:szCs w:val="20"/>
+        </w:rPr>
+        <w:t>Allocate more time and research effort into understanding architectural patterns in advance.</w:t>
+      </w:r>
+    </w:p>
+    <w:p>
+      <w:pPr>
+        <w:pStyle w:val="ListParagraph"/>
+        <w:numPr>
+          <w:ilvl w:val="0"/>
+          <w:numId w:val="28"/>
+        </w:numPr>
+        <w:spacing w:after="200" w:line="276" w:lineRule="auto"/>
+        <w:jc w:val="both"/>
+        <w:rPr>
+          <w:sz w:val="20"/>
+          <w:szCs w:val="20"/>
+        </w:rPr>
+      </w:pPr>
+      <w:r>
+        <w:rPr>
+          <w:sz w:val="20"/>
+          <w:szCs w:val="20"/>
+        </w:rPr>
+        <w:t>Use diagrams collaboratively (e.g., shared draw.io) to reduce miscommunication.</w:t>
+      </w:r>
+    </w:p>
+    <w:p>
+      <w:pPr>
+        <w:pStyle w:val="ListParagraph"/>
+        <w:spacing w:after="200" w:line="276" w:lineRule="auto"/>
+        <w:jc w:val="both"/>
+        <w:rPr>
+          <w:sz w:val="20"/>
+          <w:szCs w:val="20"/>
+        </w:rPr>
+      </w:pPr>
+    </w:p>
+    <w:p>
+      <w:pPr>
+        <w:pStyle w:val="ListParagraph"/>
+        <w:numPr>
+          <w:ilvl w:val="0"/>
+          <w:numId w:val="24"/>
+        </w:numPr>
+        <w:jc w:val="both"/>
+        <w:rPr>
+          <w:rFonts w:ascii="Verdana" w:hAnsi="Verdana" w:cs="Arial"/>
+          <w:b/>
+          <w:bCs/>
+          <w:sz w:val="20"/>
+          <w:szCs w:val="20"/>
+        </w:rPr>
+      </w:pPr>
+      <w:r>
+        <w:rPr>
+          <w:rFonts w:ascii="Verdana" w:hAnsi="Verdana" w:cs="Arial"/>
+          <w:b/>
+          <w:bCs/>
+          <w:sz w:val="20"/>
+          <w:szCs w:val="20"/>
+        </w:rPr>
+        <w:t>Lessons Learned</w:t>
+      </w:r>
+    </w:p>
+    <w:p>
+      <w:pPr>
+        <w:pStyle w:val="ListParagraph"/>
+        <w:ind w:left="360"/>
+        <w:jc w:val="both"/>
+        <w:rPr>
+          <w:rFonts w:ascii="Verdana" w:hAnsi="Verdana" w:cs="Arial"/>
+          <w:b/>
+          <w:bCs/>
+          <w:sz w:val="20"/>
+          <w:szCs w:val="20"/>
+        </w:rPr>
+      </w:pPr>
+    </w:p>
+    <w:p>
+      <w:pPr>
+        <w:pStyle w:val="ListParagraph"/>
+        <w:numPr>
+          <w:ilvl w:val="0"/>
+          <w:numId w:val="29"/>
+        </w:numPr>
+        <w:jc w:val="both"/>
+        <w:rPr>
+          <w:sz w:val="20"/>
+          <w:szCs w:val="20"/>
+        </w:rPr>
+      </w:pPr>
+      <w:r>
+        <w:rPr>
+          <w:sz w:val="20"/>
+          <w:szCs w:val="20"/>
+        </w:rPr>
+        <w:t>Early alignment on technical design significantly improves document quality and saves time.</w:t>
+      </w:r>
+    </w:p>
+    <w:p>
+      <w:pPr>
+        <w:pStyle w:val="ListParagraph"/>
+        <w:numPr>
+          <w:ilvl w:val="0"/>
+          <w:numId w:val="29"/>
+        </w:numPr>
+        <w:jc w:val="both"/>
+        <w:rPr>
+          <w:sz w:val="20"/>
+          <w:szCs w:val="20"/>
+        </w:rPr>
+      </w:pPr>
+      <w:r>
+        <w:rPr>
+          <w:sz w:val="20"/>
+          <w:szCs w:val="20"/>
+        </w:rPr>
+        <w:t>Diagrams and documentation should be developed in parallel with coding to ensure consistency.</w:t>
+      </w:r>
+    </w:p>
+    <w:p>
+      <w:pPr>
+        <w:pStyle w:val="ListParagraph"/>
+        <w:numPr>
+          <w:ilvl w:val="0"/>
+          <w:numId w:val="29"/>
+        </w:numPr>
+        <w:jc w:val="both"/>
+        <w:rPr>
+          <w:sz w:val="20"/>
+          <w:szCs w:val="20"/>
+        </w:rPr>
+      </w:pPr>
+      <w:r>
+        <w:rPr>
+          <w:sz w:val="20"/>
+          <w:szCs w:val="20"/>
+        </w:rPr>
+        <w:t>Even partial familiarity with patterns like MVC can be leveraged effectively with clear team communication.</w:t>
+      </w:r>
+    </w:p>
+    <w:p>
+      <w:pPr>
+        <w:pStyle w:val="ListParagraph"/>
+        <w:numPr>
+          <w:ilvl w:val="0"/>
+          <w:numId w:val="29"/>
+        </w:numPr>
+        <w:jc w:val="both"/>
+        <w:rPr>
+          <w:sz w:val="20"/>
+          <w:szCs w:val="20"/>
+        </w:rPr>
+      </w:pPr>
+      <w:r>
+        <w:rPr>
+          <w:sz w:val="20"/>
+          <w:szCs w:val="20"/>
+        </w:rPr>
+        <w:t>Logging revision history and highlighting changes improves transparency and TA feedback processing.</w:t>
+      </w:r>
+    </w:p>
+    <w:p>
+      <w:pPr>
+        <w:pStyle w:val="ListParagraph"/>
+        <w:numPr>
+          <w:ilvl w:val="0"/>
+          <w:numId w:val="29"/>
+        </w:numPr>
+        <w:jc w:val="both"/>
+        <w:rPr>
+          <w:sz w:val="20"/>
+          <w:szCs w:val="20"/>
+        </w:rPr>
+      </w:pPr>
+      <w:r>
+        <w:rPr>
+          <w:sz w:val="20"/>
+          <w:szCs w:val="20"/>
+        </w:rPr>
+        <w:t>Several use-case names were too long and lacked clarity; naming conventions need to be more concise.</w:t>
+      </w:r>
+    </w:p>
+    <w:p>
+      <w:pPr>
+        <w:pStyle w:val="ListParagraph"/>
+        <w:numPr>
+          <w:ilvl w:val="0"/>
+          <w:numId w:val="29"/>
+        </w:numPr>
+        <w:jc w:val="both"/>
+        <w:rPr>
+          <w:sz w:val="20"/>
+          <w:szCs w:val="20"/>
+        </w:rPr>
+      </w:pPr>
+      <w:r>
+        <w:rPr>
+          <w:sz w:val="20"/>
+          <w:szCs w:val="20"/>
+        </w:rPr>
+        <w:t>Relationships between use-cases (e.g., &lt;&lt;include&gt;&gt;, &lt;&lt;extend&gt;&gt;) were not analyzed carefully, leading to unclear grouping of actions.</w:t>
+      </w:r>
+    </w:p>
+    <w:p>
+      <w:pPr>
+        <w:pStyle w:val="ListParagraph"/>
+        <w:numPr>
+          <w:ilvl w:val="0"/>
+          <w:numId w:val="29"/>
+        </w:numPr>
+        <w:jc w:val="both"/>
+        <w:rPr>
+          <w:sz w:val="20"/>
+          <w:szCs w:val="20"/>
+        </w:rPr>
+      </w:pPr>
+      <w:r>
+        <w:rPr>
+          <w:sz w:val="20"/>
+          <w:szCs w:val="20"/>
+        </w:rPr>
+        <w:t>Some main and alternative flows in use-case specifications were too vague, lacking detailed user-system interactions and system responses.</w:t>
+      </w:r>
+    </w:p>
+    <w:p>
+      <w:pPr>
+        <w:pStyle w:val="ListParagraph"/>
+        <w:numPr>
+          <w:ilvl w:val="0"/>
+          <w:numId w:val="29"/>
+        </w:numPr>
+        <w:jc w:val="both"/>
+        <w:rPr>
+          <w:sz w:val="20"/>
+          <w:szCs w:val="20"/>
+        </w:rPr>
+      </w:pPr>
+      <w:r>
+        <w:rPr>
+          <w:sz w:val="20"/>
+          <w:szCs w:val="20"/>
+        </w:rPr>
+        <w:t>Redundancies existed in use-cases such as 'Browse memory' and 'Browse memories using multiple filters' or 'Delete memory' and 'Delete emotion statistic'.</w:t>
+      </w:r>
     </w:p>
     <w:sectPr>
       <w:pgSz w:w="12240" w:h="15840"/>
@@ -2770,6 +4347,119 @@
     </w:lvl>
   </w:abstractNum>
   <w:abstractNum w:abstractNumId="1" w15:restartNumberingAfterBreak="0">
+    <w:nsid w:val="0DBA545D"/>
+    <w:multiLevelType w:val="hybridMultilevel"/>
+    <w:tmpl w:val="7D7A40CA"/>
+    <w:lvl w:ilvl="0" w:tplc="04090001">
+      <w:start w:val="1"/>
+      <w:numFmt w:val="bullet"/>
+      <w:lvlText w:val=""/>
+      <w:lvlJc w:val="left"/>
+      <w:pPr>
+        <w:ind w:left="1440" w:hanging="360"/>
+      </w:pPr>
+      <w:rPr>
+        <w:rFonts w:ascii="Symbol" w:hAnsi="Symbol" w:hint="default"/>
+      </w:rPr>
+    </w:lvl>
+    <w:lvl w:ilvl="1" w:tplc="04090003" w:tentative="1">
+      <w:start w:val="1"/>
+      <w:numFmt w:val="bullet"/>
+      <w:lvlText w:val="o"/>
+      <w:lvlJc w:val="left"/>
+      <w:pPr>
+        <w:ind w:left="2160" w:hanging="360"/>
+      </w:pPr>
+      <w:rPr>
+        <w:rFonts w:ascii="Courier New" w:hAnsi="Courier New" w:cs="Courier New" w:hint="default"/>
+      </w:rPr>
+    </w:lvl>
+    <w:lvl w:ilvl="2" w:tplc="04090005" w:tentative="1">
+      <w:start w:val="1"/>
+      <w:numFmt w:val="bullet"/>
+      <w:lvlText w:val=""/>
+      <w:lvlJc w:val="left"/>
+      <w:pPr>
+        <w:ind w:left="2880" w:hanging="360"/>
+      </w:pPr>
+      <w:rPr>
+        <w:rFonts w:ascii="Wingdings" w:hAnsi="Wingdings" w:hint="default"/>
+      </w:rPr>
+    </w:lvl>
+    <w:lvl w:ilvl="3" w:tplc="04090001" w:tentative="1">
+      <w:start w:val="1"/>
+      <w:numFmt w:val="bullet"/>
+      <w:lvlText w:val=""/>
+      <w:lvlJc w:val="left"/>
+      <w:pPr>
+        <w:ind w:left="3600" w:hanging="360"/>
+      </w:pPr>
+      <w:rPr>
+        <w:rFonts w:ascii="Symbol" w:hAnsi="Symbol" w:hint="default"/>
+      </w:rPr>
+    </w:lvl>
+    <w:lvl w:ilvl="4" w:tplc="04090003" w:tentative="1">
+      <w:start w:val="1"/>
+      <w:numFmt w:val="bullet"/>
+      <w:lvlText w:val="o"/>
+      <w:lvlJc w:val="left"/>
+      <w:pPr>
+        <w:ind w:left="4320" w:hanging="360"/>
+      </w:pPr>
+      <w:rPr>
+        <w:rFonts w:ascii="Courier New" w:hAnsi="Courier New" w:cs="Courier New" w:hint="default"/>
+      </w:rPr>
+    </w:lvl>
+    <w:lvl w:ilvl="5" w:tplc="04090005" w:tentative="1">
+      <w:start w:val="1"/>
+      <w:numFmt w:val="bullet"/>
+      <w:lvlText w:val=""/>
+      <w:lvlJc w:val="left"/>
+      <w:pPr>
+        <w:ind w:left="5040" w:hanging="360"/>
+      </w:pPr>
+      <w:rPr>
+        <w:rFonts w:ascii="Wingdings" w:hAnsi="Wingdings" w:hint="default"/>
+      </w:rPr>
+    </w:lvl>
+    <w:lvl w:ilvl="6" w:tplc="04090001" w:tentative="1">
+      <w:start w:val="1"/>
+      <w:numFmt w:val="bullet"/>
+      <w:lvlText w:val=""/>
+      <w:lvlJc w:val="left"/>
+      <w:pPr>
+        <w:ind w:left="5760" w:hanging="360"/>
+      </w:pPr>
+      <w:rPr>
+        <w:rFonts w:ascii="Symbol" w:hAnsi="Symbol" w:hint="default"/>
+      </w:rPr>
+    </w:lvl>
+    <w:lvl w:ilvl="7" w:tplc="04090003" w:tentative="1">
+      <w:start w:val="1"/>
+      <w:numFmt w:val="bullet"/>
+      <w:lvlText w:val="o"/>
+      <w:lvlJc w:val="left"/>
+      <w:pPr>
+        <w:ind w:left="6480" w:hanging="360"/>
+      </w:pPr>
+      <w:rPr>
+        <w:rFonts w:ascii="Courier New" w:hAnsi="Courier New" w:cs="Courier New" w:hint="default"/>
+      </w:rPr>
+    </w:lvl>
+    <w:lvl w:ilvl="8" w:tplc="04090005" w:tentative="1">
+      <w:start w:val="1"/>
+      <w:numFmt w:val="bullet"/>
+      <w:lvlText w:val=""/>
+      <w:lvlJc w:val="left"/>
+      <w:pPr>
+        <w:ind w:left="7200" w:hanging="360"/>
+      </w:pPr>
+      <w:rPr>
+        <w:rFonts w:ascii="Wingdings" w:hAnsi="Wingdings" w:hint="default"/>
+      </w:rPr>
+    </w:lvl>
+  </w:abstractNum>
+  <w:abstractNum w:abstractNumId="2" w15:restartNumberingAfterBreak="0">
     <w:nsid w:val="11726B91"/>
     <w:multiLevelType w:val="multilevel"/>
     <w:tmpl w:val="213ED33E"/>
@@ -2861,7 +4551,7 @@
       </w:pPr>
     </w:lvl>
   </w:abstractNum>
-  <w:abstractNum w:abstractNumId="2" w15:restartNumberingAfterBreak="0">
+  <w:abstractNum w:abstractNumId="3" w15:restartNumberingAfterBreak="0">
     <w:nsid w:val="206C0123"/>
     <w:multiLevelType w:val="multilevel"/>
     <w:tmpl w:val="5B064CA2"/>
@@ -2953,7 +4643,120 @@
       </w:pPr>
     </w:lvl>
   </w:abstractNum>
-  <w:abstractNum w:abstractNumId="3" w15:restartNumberingAfterBreak="0">
+  <w:abstractNum w:abstractNumId="4" w15:restartNumberingAfterBreak="0">
+    <w:nsid w:val="23220793"/>
+    <w:multiLevelType w:val="hybridMultilevel"/>
+    <w:tmpl w:val="AD623A18"/>
+    <w:lvl w:ilvl="0" w:tplc="04090001">
+      <w:start w:val="1"/>
+      <w:numFmt w:val="bullet"/>
+      <w:lvlText w:val=""/>
+      <w:lvlJc w:val="left"/>
+      <w:pPr>
+        <w:ind w:left="720" w:hanging="360"/>
+      </w:pPr>
+      <w:rPr>
+        <w:rFonts w:ascii="Symbol" w:hAnsi="Symbol" w:hint="default"/>
+      </w:rPr>
+    </w:lvl>
+    <w:lvl w:ilvl="1" w:tplc="04090003" w:tentative="1">
+      <w:start w:val="1"/>
+      <w:numFmt w:val="bullet"/>
+      <w:lvlText w:val="o"/>
+      <w:lvlJc w:val="left"/>
+      <w:pPr>
+        <w:ind w:left="1440" w:hanging="360"/>
+      </w:pPr>
+      <w:rPr>
+        <w:rFonts w:ascii="Courier New" w:hAnsi="Courier New" w:cs="Courier New" w:hint="default"/>
+      </w:rPr>
+    </w:lvl>
+    <w:lvl w:ilvl="2" w:tplc="04090005" w:tentative="1">
+      <w:start w:val="1"/>
+      <w:numFmt w:val="bullet"/>
+      <w:lvlText w:val=""/>
+      <w:lvlJc w:val="left"/>
+      <w:pPr>
+        <w:ind w:left="2160" w:hanging="360"/>
+      </w:pPr>
+      <w:rPr>
+        <w:rFonts w:ascii="Wingdings" w:hAnsi="Wingdings" w:hint="default"/>
+      </w:rPr>
+    </w:lvl>
+    <w:lvl w:ilvl="3" w:tplc="04090001" w:tentative="1">
+      <w:start w:val="1"/>
+      <w:numFmt w:val="bullet"/>
+      <w:lvlText w:val=""/>
+      <w:lvlJc w:val="left"/>
+      <w:pPr>
+        <w:ind w:left="2880" w:hanging="360"/>
+      </w:pPr>
+      <w:rPr>
+        <w:rFonts w:ascii="Symbol" w:hAnsi="Symbol" w:hint="default"/>
+      </w:rPr>
+    </w:lvl>
+    <w:lvl w:ilvl="4" w:tplc="04090003" w:tentative="1">
+      <w:start w:val="1"/>
+      <w:numFmt w:val="bullet"/>
+      <w:lvlText w:val="o"/>
+      <w:lvlJc w:val="left"/>
+      <w:pPr>
+        <w:ind w:left="3600" w:hanging="360"/>
+      </w:pPr>
+      <w:rPr>
+        <w:rFonts w:ascii="Courier New" w:hAnsi="Courier New" w:cs="Courier New" w:hint="default"/>
+      </w:rPr>
+    </w:lvl>
+    <w:lvl w:ilvl="5" w:tplc="04090005" w:tentative="1">
+      <w:start w:val="1"/>
+      <w:numFmt w:val="bullet"/>
+      <w:lvlText w:val=""/>
+      <w:lvlJc w:val="left"/>
+      <w:pPr>
+        <w:ind w:left="4320" w:hanging="360"/>
+      </w:pPr>
+      <w:rPr>
+        <w:rFonts w:ascii="Wingdings" w:hAnsi="Wingdings" w:hint="default"/>
+      </w:rPr>
+    </w:lvl>
+    <w:lvl w:ilvl="6" w:tplc="04090001" w:tentative="1">
+      <w:start w:val="1"/>
+      <w:numFmt w:val="bullet"/>
+      <w:lvlText w:val=""/>
+      <w:lvlJc w:val="left"/>
+      <w:pPr>
+        <w:ind w:left="5040" w:hanging="360"/>
+      </w:pPr>
+      <w:rPr>
+        <w:rFonts w:ascii="Symbol" w:hAnsi="Symbol" w:hint="default"/>
+      </w:rPr>
+    </w:lvl>
+    <w:lvl w:ilvl="7" w:tplc="04090003" w:tentative="1">
+      <w:start w:val="1"/>
+      <w:numFmt w:val="bullet"/>
+      <w:lvlText w:val="o"/>
+      <w:lvlJc w:val="left"/>
+      <w:pPr>
+        <w:ind w:left="5760" w:hanging="360"/>
+      </w:pPr>
+      <w:rPr>
+        <w:rFonts w:ascii="Courier New" w:hAnsi="Courier New" w:cs="Courier New" w:hint="default"/>
+      </w:rPr>
+    </w:lvl>
+    <w:lvl w:ilvl="8" w:tplc="04090005" w:tentative="1">
+      <w:start w:val="1"/>
+      <w:numFmt w:val="bullet"/>
+      <w:lvlText w:val=""/>
+      <w:lvlJc w:val="left"/>
+      <w:pPr>
+        <w:ind w:left="6480" w:hanging="360"/>
+      </w:pPr>
+      <w:rPr>
+        <w:rFonts w:ascii="Wingdings" w:hAnsi="Wingdings" w:hint="default"/>
+      </w:rPr>
+    </w:lvl>
+  </w:abstractNum>
+  <w:abstractNum w:abstractNumId="5" w15:restartNumberingAfterBreak="0">
     <w:nsid w:val="24580DE6"/>
     <w:multiLevelType w:val="hybridMultilevel"/>
     <w:tmpl w:val="A816EED8"/>
@@ -3066,7 +4869,7 @@
       </w:rPr>
     </w:lvl>
   </w:abstractNum>
-  <w:abstractNum w:abstractNumId="4" w15:restartNumberingAfterBreak="0">
+  <w:abstractNum w:abstractNumId="6" w15:restartNumberingAfterBreak="0">
     <w:nsid w:val="25F15B31"/>
     <w:multiLevelType w:val="multilevel"/>
     <w:tmpl w:val="5B064CA2"/>
@@ -3158,10 +4961,10 @@
       </w:pPr>
     </w:lvl>
   </w:abstractNum>
-  <w:abstractNum w:abstractNumId="5" w15:restartNumberingAfterBreak="0">
+  <w:abstractNum w:abstractNumId="7" w15:restartNumberingAfterBreak="0">
     <w:nsid w:val="26246978"/>
     <w:multiLevelType w:val="hybridMultilevel"/>
-    <w:tmpl w:val="0C64D4AE"/>
+    <w:tmpl w:val="EB9A0CA4"/>
     <w:lvl w:ilvl="0" w:tplc="0409000F">
       <w:start w:val="1"/>
       <w:numFmt w:val="decimal"/>
@@ -3244,7 +5047,7 @@
       </w:pPr>
     </w:lvl>
   </w:abstractNum>
-  <w:abstractNum w:abstractNumId="6" w15:restartNumberingAfterBreak="0">
+  <w:abstractNum w:abstractNumId="8" w15:restartNumberingAfterBreak="0">
     <w:nsid w:val="2CCB1330"/>
     <w:multiLevelType w:val="hybridMultilevel"/>
     <w:tmpl w:val="90709DB6"/>
@@ -3357,7 +5160,7 @@
       </w:rPr>
     </w:lvl>
   </w:abstractNum>
-  <w:abstractNum w:abstractNumId="7" w15:restartNumberingAfterBreak="0">
+  <w:abstractNum w:abstractNumId="9" w15:restartNumberingAfterBreak="0">
     <w:nsid w:val="2CD77A20"/>
     <w:multiLevelType w:val="multilevel"/>
     <w:tmpl w:val="4552C9BA"/>
@@ -3449,7 +5252,7 @@
       </w:pPr>
     </w:lvl>
   </w:abstractNum>
-  <w:abstractNum w:abstractNumId="8" w15:restartNumberingAfterBreak="0">
+  <w:abstractNum w:abstractNumId="10" w15:restartNumberingAfterBreak="0">
     <w:nsid w:val="2D0C6873"/>
     <w:multiLevelType w:val="multilevel"/>
     <w:tmpl w:val="AE627B98"/>
@@ -3598,7 +5401,120 @@
       </w:rPr>
     </w:lvl>
   </w:abstractNum>
-  <w:abstractNum w:abstractNumId="9" w15:restartNumberingAfterBreak="0">
+  <w:abstractNum w:abstractNumId="11" w15:restartNumberingAfterBreak="0">
+    <w:nsid w:val="2EF94443"/>
+    <w:multiLevelType w:val="hybridMultilevel"/>
+    <w:tmpl w:val="23804BD6"/>
+    <w:lvl w:ilvl="0" w:tplc="04090001">
+      <w:start w:val="1"/>
+      <w:numFmt w:val="bullet"/>
+      <w:lvlText w:val=""/>
+      <w:lvlJc w:val="left"/>
+      <w:pPr>
+        <w:ind w:left="720" w:hanging="360"/>
+      </w:pPr>
+      <w:rPr>
+        <w:rFonts w:ascii="Symbol" w:hAnsi="Symbol" w:hint="default"/>
+      </w:rPr>
+    </w:lvl>
+    <w:lvl w:ilvl="1" w:tplc="04090003" w:tentative="1">
+      <w:start w:val="1"/>
+      <w:numFmt w:val="bullet"/>
+      <w:lvlText w:val="o"/>
+      <w:lvlJc w:val="left"/>
+      <w:pPr>
+        <w:ind w:left="1440" w:hanging="360"/>
+      </w:pPr>
+      <w:rPr>
+        <w:rFonts w:ascii="Courier New" w:hAnsi="Courier New" w:cs="Courier New" w:hint="default"/>
+      </w:rPr>
+    </w:lvl>
+    <w:lvl w:ilvl="2" w:tplc="04090005" w:tentative="1">
+      <w:start w:val="1"/>
+      <w:numFmt w:val="bullet"/>
+      <w:lvlText w:val=""/>
+      <w:lvlJc w:val="left"/>
+      <w:pPr>
+        <w:ind w:left="2160" w:hanging="360"/>
+      </w:pPr>
+      <w:rPr>
+        <w:rFonts w:ascii="Wingdings" w:hAnsi="Wingdings" w:hint="default"/>
+      </w:rPr>
+    </w:lvl>
+    <w:lvl w:ilvl="3" w:tplc="04090001" w:tentative="1">
+      <w:start w:val="1"/>
+      <w:numFmt w:val="bullet"/>
+      <w:lvlText w:val=""/>
+      <w:lvlJc w:val="left"/>
+      <w:pPr>
+        <w:ind w:left="2880" w:hanging="360"/>
+      </w:pPr>
+      <w:rPr>
+        <w:rFonts w:ascii="Symbol" w:hAnsi="Symbol" w:hint="default"/>
+      </w:rPr>
+    </w:lvl>
+    <w:lvl w:ilvl="4" w:tplc="04090003" w:tentative="1">
+      <w:start w:val="1"/>
+      <w:numFmt w:val="bullet"/>
+      <w:lvlText w:val="o"/>
+      <w:lvlJc w:val="left"/>
+      <w:pPr>
+        <w:ind w:left="3600" w:hanging="360"/>
+      </w:pPr>
+      <w:rPr>
+        <w:rFonts w:ascii="Courier New" w:hAnsi="Courier New" w:cs="Courier New" w:hint="default"/>
+      </w:rPr>
+    </w:lvl>
+    <w:lvl w:ilvl="5" w:tplc="04090005" w:tentative="1">
+      <w:start w:val="1"/>
+      <w:numFmt w:val="bullet"/>
+      <w:lvlText w:val=""/>
+      <w:lvlJc w:val="left"/>
+      <w:pPr>
+        <w:ind w:left="4320" w:hanging="360"/>
+      </w:pPr>
+      <w:rPr>
+        <w:rFonts w:ascii="Wingdings" w:hAnsi="Wingdings" w:hint="default"/>
+      </w:rPr>
+    </w:lvl>
+    <w:lvl w:ilvl="6" w:tplc="04090001" w:tentative="1">
+      <w:start w:val="1"/>
+      <w:numFmt w:val="bullet"/>
+      <w:lvlText w:val=""/>
+      <w:lvlJc w:val="left"/>
+      <w:pPr>
+        <w:ind w:left="5040" w:hanging="360"/>
+      </w:pPr>
+      <w:rPr>
+        <w:rFonts w:ascii="Symbol" w:hAnsi="Symbol" w:hint="default"/>
+      </w:rPr>
+    </w:lvl>
+    <w:lvl w:ilvl="7" w:tplc="04090003" w:tentative="1">
+      <w:start w:val="1"/>
+      <w:numFmt w:val="bullet"/>
+      <w:lvlText w:val="o"/>
+      <w:lvlJc w:val="left"/>
+      <w:pPr>
+        <w:ind w:left="5760" w:hanging="360"/>
+      </w:pPr>
+      <w:rPr>
+        <w:rFonts w:ascii="Courier New" w:hAnsi="Courier New" w:cs="Courier New" w:hint="default"/>
+      </w:rPr>
+    </w:lvl>
+    <w:lvl w:ilvl="8" w:tplc="04090005" w:tentative="1">
+      <w:start w:val="1"/>
+      <w:numFmt w:val="bullet"/>
+      <w:lvlText w:val=""/>
+      <w:lvlJc w:val="left"/>
+      <w:pPr>
+        <w:ind w:left="6480" w:hanging="360"/>
+      </w:pPr>
+      <w:rPr>
+        <w:rFonts w:ascii="Wingdings" w:hAnsi="Wingdings" w:hint="default"/>
+      </w:rPr>
+    </w:lvl>
+  </w:abstractNum>
+  <w:abstractNum w:abstractNumId="12" w15:restartNumberingAfterBreak="0">
     <w:nsid w:val="31DC6FEC"/>
     <w:multiLevelType w:val="hybridMultilevel"/>
     <w:tmpl w:val="138411FE"/>
@@ -3711,7 +5627,7 @@
       </w:rPr>
     </w:lvl>
   </w:abstractNum>
-  <w:abstractNum w:abstractNumId="10" w15:restartNumberingAfterBreak="0">
+  <w:abstractNum w:abstractNumId="13" w15:restartNumberingAfterBreak="0">
     <w:nsid w:val="39885A04"/>
     <w:multiLevelType w:val="multilevel"/>
     <w:tmpl w:val="33803266"/>
@@ -3860,7 +5776,7 @@
       </w:rPr>
     </w:lvl>
   </w:abstractNum>
-  <w:abstractNum w:abstractNumId="11" w15:restartNumberingAfterBreak="0">
+  <w:abstractNum w:abstractNumId="14" w15:restartNumberingAfterBreak="0">
     <w:nsid w:val="3CB94FF5"/>
     <w:multiLevelType w:val="hybridMultilevel"/>
     <w:tmpl w:val="44AABD5E"/>
@@ -3973,7 +5889,7 @@
       </w:rPr>
     </w:lvl>
   </w:abstractNum>
-  <w:abstractNum w:abstractNumId="12" w15:restartNumberingAfterBreak="0">
+  <w:abstractNum w:abstractNumId="15" w15:restartNumberingAfterBreak="0">
     <w:nsid w:val="418D715F"/>
     <w:multiLevelType w:val="multilevel"/>
     <w:tmpl w:val="22AEE14E"/>
@@ -4122,7 +6038,206 @@
       </w:rPr>
     </w:lvl>
   </w:abstractNum>
-  <w:abstractNum w:abstractNumId="13" w15:restartNumberingAfterBreak="0">
+  <w:abstractNum w:abstractNumId="16" w15:restartNumberingAfterBreak="0">
+    <w:nsid w:val="43E43551"/>
+    <w:multiLevelType w:val="hybridMultilevel"/>
+    <w:tmpl w:val="2AA67940"/>
+    <w:lvl w:ilvl="0" w:tplc="04090001">
+      <w:start w:val="1"/>
+      <w:numFmt w:val="bullet"/>
+      <w:lvlText w:val=""/>
+      <w:lvlJc w:val="left"/>
+      <w:pPr>
+        <w:ind w:left="1080" w:hanging="360"/>
+      </w:pPr>
+      <w:rPr>
+        <w:rFonts w:ascii="Symbol" w:hAnsi="Symbol" w:hint="default"/>
+      </w:rPr>
+    </w:lvl>
+    <w:lvl w:ilvl="1" w:tplc="04090003" w:tentative="1">
+      <w:start w:val="1"/>
+      <w:numFmt w:val="bullet"/>
+      <w:lvlText w:val="o"/>
+      <w:lvlJc w:val="left"/>
+      <w:pPr>
+        <w:ind w:left="1800" w:hanging="360"/>
+      </w:pPr>
+      <w:rPr>
+        <w:rFonts w:ascii="Courier New" w:hAnsi="Courier New" w:cs="Courier New" w:hint="default"/>
+      </w:rPr>
+    </w:lvl>
+    <w:lvl w:ilvl="2" w:tplc="04090005" w:tentative="1">
+      <w:start w:val="1"/>
+      <w:numFmt w:val="bullet"/>
+      <w:lvlText w:val=""/>
+      <w:lvlJc w:val="left"/>
+      <w:pPr>
+        <w:ind w:left="2520" w:hanging="360"/>
+      </w:pPr>
+      <w:rPr>
+        <w:rFonts w:ascii="Wingdings" w:hAnsi="Wingdings" w:hint="default"/>
+      </w:rPr>
+    </w:lvl>
+    <w:lvl w:ilvl="3" w:tplc="04090001" w:tentative="1">
+      <w:start w:val="1"/>
+      <w:numFmt w:val="bullet"/>
+      <w:lvlText w:val=""/>
+      <w:lvlJc w:val="left"/>
+      <w:pPr>
+        <w:ind w:left="3240" w:hanging="360"/>
+      </w:pPr>
+      <w:rPr>
+        <w:rFonts w:ascii="Symbol" w:hAnsi="Symbol" w:hint="default"/>
+      </w:rPr>
+    </w:lvl>
+    <w:lvl w:ilvl="4" w:tplc="04090003" w:tentative="1">
+      <w:start w:val="1"/>
+      <w:numFmt w:val="bullet"/>
+      <w:lvlText w:val="o"/>
+      <w:lvlJc w:val="left"/>
+      <w:pPr>
+        <w:ind w:left="3960" w:hanging="360"/>
+      </w:pPr>
+      <w:rPr>
+        <w:rFonts w:ascii="Courier New" w:hAnsi="Courier New" w:cs="Courier New" w:hint="default"/>
+      </w:rPr>
+    </w:lvl>
+    <w:lvl w:ilvl="5" w:tplc="04090005" w:tentative="1">
+      <w:start w:val="1"/>
+      <w:numFmt w:val="bullet"/>
+      <w:lvlText w:val=""/>
+      <w:lvlJc w:val="left"/>
+      <w:pPr>
+        <w:ind w:left="4680" w:hanging="360"/>
+      </w:pPr>
+      <w:rPr>
+        <w:rFonts w:ascii="Wingdings" w:hAnsi="Wingdings" w:hint="default"/>
+      </w:rPr>
+    </w:lvl>
+    <w:lvl w:ilvl="6" w:tplc="04090001" w:tentative="1">
+      <w:start w:val="1"/>
+      <w:numFmt w:val="bullet"/>
+      <w:lvlText w:val=""/>
+      <w:lvlJc w:val="left"/>
+      <w:pPr>
+        <w:ind w:left="5400" w:hanging="360"/>
+      </w:pPr>
+      <w:rPr>
+        <w:rFonts w:ascii="Symbol" w:hAnsi="Symbol" w:hint="default"/>
+      </w:rPr>
+    </w:lvl>
+    <w:lvl w:ilvl="7" w:tplc="04090003" w:tentative="1">
+      <w:start w:val="1"/>
+      <w:numFmt w:val="bullet"/>
+      <w:lvlText w:val="o"/>
+      <w:lvlJc w:val="left"/>
+      <w:pPr>
+        <w:ind w:left="6120" w:hanging="360"/>
+      </w:pPr>
+      <w:rPr>
+        <w:rFonts w:ascii="Courier New" w:hAnsi="Courier New" w:cs="Courier New" w:hint="default"/>
+      </w:rPr>
+    </w:lvl>
+    <w:lvl w:ilvl="8" w:tplc="04090005" w:tentative="1">
+      <w:start w:val="1"/>
+      <w:numFmt w:val="bullet"/>
+      <w:lvlText w:val=""/>
+      <w:lvlJc w:val="left"/>
+      <w:pPr>
+        <w:ind w:left="6840" w:hanging="360"/>
+      </w:pPr>
+      <w:rPr>
+        <w:rFonts w:ascii="Wingdings" w:hAnsi="Wingdings" w:hint="default"/>
+      </w:rPr>
+    </w:lvl>
+  </w:abstractNum>
+  <w:abstractNum w:abstractNumId="17" w15:restartNumberingAfterBreak="0">
+    <w:nsid w:val="45BE3E05"/>
+    <w:multiLevelType w:val="hybridMultilevel"/>
+    <w:tmpl w:val="0A2A4ECE"/>
+    <w:lvl w:ilvl="0" w:tplc="0409000F">
+      <w:start w:val="1"/>
+      <w:numFmt w:val="decimal"/>
+      <w:lvlText w:val="%1."/>
+      <w:lvlJc w:val="left"/>
+      <w:pPr>
+        <w:ind w:left="360" w:hanging="360"/>
+      </w:pPr>
+    </w:lvl>
+    <w:lvl w:ilvl="1" w:tplc="FFFFFFFF">
+      <w:start w:val="1"/>
+      <w:numFmt w:val="lowerLetter"/>
+      <w:lvlText w:val="%2."/>
+      <w:lvlJc w:val="left"/>
+      <w:pPr>
+        <w:ind w:left="1080" w:hanging="360"/>
+      </w:pPr>
+    </w:lvl>
+    <w:lvl w:ilvl="2" w:tplc="FFFFFFFF" w:tentative="1">
+      <w:start w:val="1"/>
+      <w:numFmt w:val="lowerRoman"/>
+      <w:lvlText w:val="%3."/>
+      <w:lvlJc w:val="right"/>
+      <w:pPr>
+        <w:ind w:left="1800" w:hanging="180"/>
+      </w:pPr>
+    </w:lvl>
+    <w:lvl w:ilvl="3" w:tplc="FFFFFFFF" w:tentative="1">
+      <w:start w:val="1"/>
+      <w:numFmt w:val="decimal"/>
+      <w:lvlText w:val="%4."/>
+      <w:lvlJc w:val="left"/>
+      <w:pPr>
+        <w:ind w:left="2520" w:hanging="360"/>
+      </w:pPr>
+    </w:lvl>
+    <w:lvl w:ilvl="4" w:tplc="FFFFFFFF" w:tentative="1">
+      <w:start w:val="1"/>
+      <w:numFmt w:val="lowerLetter"/>
+      <w:lvlText w:val="%5."/>
+      <w:lvlJc w:val="left"/>
+      <w:pPr>
+        <w:ind w:left="3240" w:hanging="360"/>
+      </w:pPr>
+    </w:lvl>
+    <w:lvl w:ilvl="5" w:tplc="FFFFFFFF" w:tentative="1">
+      <w:start w:val="1"/>
+      <w:numFmt w:val="lowerRoman"/>
+      <w:lvlText w:val="%6."/>
+      <w:lvlJc w:val="right"/>
+      <w:pPr>
+        <w:ind w:left="3960" w:hanging="180"/>
+      </w:pPr>
+    </w:lvl>
+    <w:lvl w:ilvl="6" w:tplc="FFFFFFFF" w:tentative="1">
+      <w:start w:val="1"/>
+      <w:numFmt w:val="decimal"/>
+      <w:lvlText w:val="%7."/>
+      <w:lvlJc w:val="left"/>
+      <w:pPr>
+        <w:ind w:left="4680" w:hanging="360"/>
+      </w:pPr>
+    </w:lvl>
+    <w:lvl w:ilvl="7" w:tplc="FFFFFFFF" w:tentative="1">
+      <w:start w:val="1"/>
+      <w:numFmt w:val="lowerLetter"/>
+      <w:lvlText w:val="%8."/>
+      <w:lvlJc w:val="left"/>
+      <w:pPr>
+        <w:ind w:left="5400" w:hanging="360"/>
+      </w:pPr>
+    </w:lvl>
+    <w:lvl w:ilvl="8" w:tplc="FFFFFFFF" w:tentative="1">
+      <w:start w:val="1"/>
+      <w:numFmt w:val="lowerRoman"/>
+      <w:lvlText w:val="%9."/>
+      <w:lvlJc w:val="right"/>
+      <w:pPr>
+        <w:ind w:left="6120" w:hanging="180"/>
+      </w:pPr>
+    </w:lvl>
+  </w:abstractNum>
+  <w:abstractNum w:abstractNumId="18" w15:restartNumberingAfterBreak="0">
     <w:nsid w:val="465272A8"/>
     <w:multiLevelType w:val="hybridMultilevel"/>
     <w:tmpl w:val="BA96C376"/>
@@ -4234,7 +6349,7 @@
       </w:rPr>
     </w:lvl>
   </w:abstractNum>
-  <w:abstractNum w:abstractNumId="14" w15:restartNumberingAfterBreak="0">
+  <w:abstractNum w:abstractNumId="19" w15:restartNumberingAfterBreak="0">
     <w:nsid w:val="4DAD38FE"/>
     <w:multiLevelType w:val="hybridMultilevel"/>
     <w:tmpl w:val="786AE408"/>
@@ -4323,7 +6438,7 @@
       </w:pPr>
     </w:lvl>
   </w:abstractNum>
-  <w:abstractNum w:abstractNumId="15" w15:restartNumberingAfterBreak="0">
+  <w:abstractNum w:abstractNumId="20" w15:restartNumberingAfterBreak="0">
     <w:nsid w:val="4F023713"/>
     <w:multiLevelType w:val="hybridMultilevel"/>
     <w:tmpl w:val="4B0A0B94"/>
@@ -4436,7 +6551,7 @@
       </w:rPr>
     </w:lvl>
   </w:abstractNum>
-  <w:abstractNum w:abstractNumId="16" w15:restartNumberingAfterBreak="0">
+  <w:abstractNum w:abstractNumId="21" w15:restartNumberingAfterBreak="0">
     <w:nsid w:val="523D3C50"/>
     <w:multiLevelType w:val="hybridMultilevel"/>
     <w:tmpl w:val="37228E48"/>
@@ -4549,7 +6664,7 @@
       </w:rPr>
     </w:lvl>
   </w:abstractNum>
-  <w:abstractNum w:abstractNumId="17" w15:restartNumberingAfterBreak="0">
+  <w:abstractNum w:abstractNumId="22" w15:restartNumberingAfterBreak="0">
     <w:nsid w:val="539B38F6"/>
     <w:multiLevelType w:val="hybridMultilevel"/>
     <w:tmpl w:val="0AF0FFF8"/>
@@ -4662,7 +6777,120 @@
       </w:rPr>
     </w:lvl>
   </w:abstractNum>
-  <w:abstractNum w:abstractNumId="18" w15:restartNumberingAfterBreak="0">
+  <w:abstractNum w:abstractNumId="23" w15:restartNumberingAfterBreak="0">
+    <w:nsid w:val="601A1516"/>
+    <w:multiLevelType w:val="hybridMultilevel"/>
+    <w:tmpl w:val="486E0B94"/>
+    <w:lvl w:ilvl="0" w:tplc="04090001">
+      <w:start w:val="1"/>
+      <w:numFmt w:val="bullet"/>
+      <w:lvlText w:val=""/>
+      <w:lvlJc w:val="left"/>
+      <w:pPr>
+        <w:ind w:left="1440" w:hanging="360"/>
+      </w:pPr>
+      <w:rPr>
+        <w:rFonts w:ascii="Symbol" w:hAnsi="Symbol" w:hint="default"/>
+      </w:rPr>
+    </w:lvl>
+    <w:lvl w:ilvl="1" w:tplc="04090003" w:tentative="1">
+      <w:start w:val="1"/>
+      <w:numFmt w:val="bullet"/>
+      <w:lvlText w:val="o"/>
+      <w:lvlJc w:val="left"/>
+      <w:pPr>
+        <w:ind w:left="2160" w:hanging="360"/>
+      </w:pPr>
+      <w:rPr>
+        <w:rFonts w:ascii="Courier New" w:hAnsi="Courier New" w:cs="Courier New" w:hint="default"/>
+      </w:rPr>
+    </w:lvl>
+    <w:lvl w:ilvl="2" w:tplc="04090005" w:tentative="1">
+      <w:start w:val="1"/>
+      <w:numFmt w:val="bullet"/>
+      <w:lvlText w:val=""/>
+      <w:lvlJc w:val="left"/>
+      <w:pPr>
+        <w:ind w:left="2880" w:hanging="360"/>
+      </w:pPr>
+      <w:rPr>
+        <w:rFonts w:ascii="Wingdings" w:hAnsi="Wingdings" w:hint="default"/>
+      </w:rPr>
+    </w:lvl>
+    <w:lvl w:ilvl="3" w:tplc="04090001" w:tentative="1">
+      <w:start w:val="1"/>
+      <w:numFmt w:val="bullet"/>
+      <w:lvlText w:val=""/>
+      <w:lvlJc w:val="left"/>
+      <w:pPr>
+        <w:ind w:left="3600" w:hanging="360"/>
+      </w:pPr>
+      <w:rPr>
+        <w:rFonts w:ascii="Symbol" w:hAnsi="Symbol" w:hint="default"/>
+      </w:rPr>
+    </w:lvl>
+    <w:lvl w:ilvl="4" w:tplc="04090003" w:tentative="1">
+      <w:start w:val="1"/>
+      <w:numFmt w:val="bullet"/>
+      <w:lvlText w:val="o"/>
+      <w:lvlJc w:val="left"/>
+      <w:pPr>
+        <w:ind w:left="4320" w:hanging="360"/>
+      </w:pPr>
+      <w:rPr>
+        <w:rFonts w:ascii="Courier New" w:hAnsi="Courier New" w:cs="Courier New" w:hint="default"/>
+      </w:rPr>
+    </w:lvl>
+    <w:lvl w:ilvl="5" w:tplc="04090005" w:tentative="1">
+      <w:start w:val="1"/>
+      <w:numFmt w:val="bullet"/>
+      <w:lvlText w:val=""/>
+      <w:lvlJc w:val="left"/>
+      <w:pPr>
+        <w:ind w:left="5040" w:hanging="360"/>
+      </w:pPr>
+      <w:rPr>
+        <w:rFonts w:ascii="Wingdings" w:hAnsi="Wingdings" w:hint="default"/>
+      </w:rPr>
+    </w:lvl>
+    <w:lvl w:ilvl="6" w:tplc="04090001" w:tentative="1">
+      <w:start w:val="1"/>
+      <w:numFmt w:val="bullet"/>
+      <w:lvlText w:val=""/>
+      <w:lvlJc w:val="left"/>
+      <w:pPr>
+        <w:ind w:left="5760" w:hanging="360"/>
+      </w:pPr>
+      <w:rPr>
+        <w:rFonts w:ascii="Symbol" w:hAnsi="Symbol" w:hint="default"/>
+      </w:rPr>
+    </w:lvl>
+    <w:lvl w:ilvl="7" w:tplc="04090003" w:tentative="1">
+      <w:start w:val="1"/>
+      <w:numFmt w:val="bullet"/>
+      <w:lvlText w:val="o"/>
+      <w:lvlJc w:val="left"/>
+      <w:pPr>
+        <w:ind w:left="6480" w:hanging="360"/>
+      </w:pPr>
+      <w:rPr>
+        <w:rFonts w:ascii="Courier New" w:hAnsi="Courier New" w:cs="Courier New" w:hint="default"/>
+      </w:rPr>
+    </w:lvl>
+    <w:lvl w:ilvl="8" w:tplc="04090005" w:tentative="1">
+      <w:start w:val="1"/>
+      <w:numFmt w:val="bullet"/>
+      <w:lvlText w:val=""/>
+      <w:lvlJc w:val="left"/>
+      <w:pPr>
+        <w:ind w:left="7200" w:hanging="360"/>
+      </w:pPr>
+      <w:rPr>
+        <w:rFonts w:ascii="Wingdings" w:hAnsi="Wingdings" w:hint="default"/>
+      </w:rPr>
+    </w:lvl>
+  </w:abstractNum>
+  <w:abstractNum w:abstractNumId="24" w15:restartNumberingAfterBreak="0">
     <w:nsid w:val="6C972B8C"/>
     <w:multiLevelType w:val="multilevel"/>
     <w:tmpl w:val="CAC8F27A"/>
@@ -4753,7 +6981,7 @@
       </w:pPr>
     </w:lvl>
   </w:abstractNum>
-  <w:abstractNum w:abstractNumId="19" w15:restartNumberingAfterBreak="0">
+  <w:abstractNum w:abstractNumId="25" w15:restartNumberingAfterBreak="0">
     <w:nsid w:val="6CFB244A"/>
     <w:multiLevelType w:val="hybridMultilevel"/>
     <w:tmpl w:val="E696B1EA"/>
@@ -4866,7 +7094,7 @@
       </w:rPr>
     </w:lvl>
   </w:abstractNum>
-  <w:abstractNum w:abstractNumId="20" w15:restartNumberingAfterBreak="0">
+  <w:abstractNum w:abstractNumId="26" w15:restartNumberingAfterBreak="0">
     <w:nsid w:val="76114622"/>
     <w:multiLevelType w:val="hybridMultilevel"/>
     <w:tmpl w:val="90D23F3C"/>
@@ -4979,7 +7207,7 @@
       </w:rPr>
     </w:lvl>
   </w:abstractNum>
-  <w:abstractNum w:abstractNumId="21" w15:restartNumberingAfterBreak="0">
+  <w:abstractNum w:abstractNumId="27" w15:restartNumberingAfterBreak="0">
     <w:nsid w:val="763F1369"/>
     <w:multiLevelType w:val="hybridMultilevel"/>
     <w:tmpl w:val="FFDC429A"/>
@@ -5067,7 +7295,7 @@
       </w:pPr>
     </w:lvl>
   </w:abstractNum>
-  <w:abstractNum w:abstractNumId="22" w15:restartNumberingAfterBreak="0">
+  <w:abstractNum w:abstractNumId="28" w15:restartNumberingAfterBreak="0">
     <w:nsid w:val="765606B7"/>
     <w:multiLevelType w:val="multilevel"/>
     <w:tmpl w:val="DDA825D6"/>
@@ -5160,73 +7388,91 @@
     </w:lvl>
   </w:abstractNum>
   <w:num w:numId="1" w16cid:durableId="1972711853">
+    <w:abstractNumId w:val="10"/>
+  </w:num>
+  <w:num w:numId="2" w16cid:durableId="1700621384">
+    <w:abstractNumId w:val="13"/>
+  </w:num>
+  <w:num w:numId="3" w16cid:durableId="88505720">
+    <w:abstractNumId w:val="7"/>
+  </w:num>
+  <w:num w:numId="4" w16cid:durableId="371809663">
+    <w:abstractNumId w:val="5"/>
+  </w:num>
+  <w:num w:numId="5" w16cid:durableId="161816779">
+    <w:abstractNumId w:val="18"/>
+  </w:num>
+  <w:num w:numId="6" w16cid:durableId="1274291028">
+    <w:abstractNumId w:val="27"/>
+  </w:num>
+  <w:num w:numId="7" w16cid:durableId="921838395">
+    <w:abstractNumId w:val="19"/>
+  </w:num>
+  <w:num w:numId="8" w16cid:durableId="1443956515">
+    <w:abstractNumId w:val="25"/>
+  </w:num>
+  <w:num w:numId="9" w16cid:durableId="471141411">
+    <w:abstractNumId w:val="22"/>
+  </w:num>
+  <w:num w:numId="10" w16cid:durableId="2100904907">
+    <w:abstractNumId w:val="15"/>
+  </w:num>
+  <w:num w:numId="11" w16cid:durableId="1860701764">
+    <w:abstractNumId w:val="26"/>
+  </w:num>
+  <w:num w:numId="12" w16cid:durableId="264656129">
+    <w:abstractNumId w:val="14"/>
+  </w:num>
+  <w:num w:numId="13" w16cid:durableId="1954626564">
     <w:abstractNumId w:val="8"/>
   </w:num>
-  <w:num w:numId="2" w16cid:durableId="1700621384">
-    <w:abstractNumId w:val="10"/>
+  <w:num w:numId="14" w16cid:durableId="904334773">
+    <w:abstractNumId w:val="24"/>
   </w:num>
-  <w:num w:numId="3" w16cid:durableId="88505720">
-    <w:abstractNumId w:val="5"/>
+  <w:num w:numId="15" w16cid:durableId="1318336713">
+    <w:abstractNumId w:val="28"/>
   </w:num>
-  <w:num w:numId="4" w16cid:durableId="371809663">
-    <w:abstractNumId w:val="3"/>
+  <w:num w:numId="16" w16cid:durableId="162745324">
+    <w:abstractNumId w:val="20"/>
   </w:num>
-  <w:num w:numId="5" w16cid:durableId="161816779">
-    <w:abstractNumId w:val="13"/>
-  </w:num>
-  <w:num w:numId="6" w16cid:durableId="1274291028">
-    <w:abstractNumId w:val="21"/>
-  </w:num>
-  <w:num w:numId="7" w16cid:durableId="921838395">
-    <w:abstractNumId w:val="14"/>
-  </w:num>
-  <w:num w:numId="8" w16cid:durableId="1443956515">
-    <w:abstractNumId w:val="19"/>
-  </w:num>
-  <w:num w:numId="9" w16cid:durableId="471141411">
-    <w:abstractNumId w:val="17"/>
-  </w:num>
-  <w:num w:numId="10" w16cid:durableId="2100904907">
+  <w:num w:numId="17" w16cid:durableId="1504927541">
     <w:abstractNumId w:val="12"/>
   </w:num>
-  <w:num w:numId="11" w16cid:durableId="1860701764">
-    <w:abstractNumId w:val="20"/>
+  <w:num w:numId="18" w16cid:durableId="1671521941">
+    <w:abstractNumId w:val="9"/>
   </w:num>
-  <w:num w:numId="12" w16cid:durableId="264656129">
-    <w:abstractNumId w:val="11"/>
+  <w:num w:numId="19" w16cid:durableId="1738935269">
+    <w:abstractNumId w:val="2"/>
   </w:num>
-  <w:num w:numId="13" w16cid:durableId="1954626564">
+  <w:num w:numId="20" w16cid:durableId="983318409">
     <w:abstractNumId w:val="6"/>
   </w:num>
-  <w:num w:numId="14" w16cid:durableId="904334773">
-    <w:abstractNumId w:val="18"/>
-  </w:num>
-  <w:num w:numId="15" w16cid:durableId="1318336713">
-    <w:abstractNumId w:val="22"/>
-  </w:num>
-  <w:num w:numId="16" w16cid:durableId="162745324">
-    <w:abstractNumId w:val="15"/>
-  </w:num>
-  <w:num w:numId="17" w16cid:durableId="1504927541">
-    <w:abstractNumId w:val="9"/>
-  </w:num>
-  <w:num w:numId="18" w16cid:durableId="1671521941">
-    <w:abstractNumId w:val="7"/>
-  </w:num>
-  <w:num w:numId="19" w16cid:durableId="1738935269">
-    <w:abstractNumId w:val="1"/>
-  </w:num>
-  <w:num w:numId="20" w16cid:durableId="983318409">
-    <w:abstractNumId w:val="4"/>
-  </w:num>
   <w:num w:numId="21" w16cid:durableId="2020157236">
-    <w:abstractNumId w:val="2"/>
+    <w:abstractNumId w:val="3"/>
   </w:num>
   <w:num w:numId="22" w16cid:durableId="999769198">
     <w:abstractNumId w:val="0"/>
   </w:num>
   <w:num w:numId="23" w16cid:durableId="37360552">
+    <w:abstractNumId w:val="21"/>
+  </w:num>
+  <w:num w:numId="24" w16cid:durableId="1978101039">
+    <w:abstractNumId w:val="17"/>
+  </w:num>
+  <w:num w:numId="25" w16cid:durableId="240675566">
+    <w:abstractNumId w:val="1"/>
+  </w:num>
+  <w:num w:numId="26" w16cid:durableId="1852916301">
     <w:abstractNumId w:val="16"/>
+  </w:num>
+  <w:num w:numId="27" w16cid:durableId="627199063">
+    <w:abstractNumId w:val="23"/>
+  </w:num>
+  <w:num w:numId="28" w16cid:durableId="1436829297">
+    <w:abstractNumId w:val="4"/>
+  </w:num>
+  <w:num w:numId="29" w16cid:durableId="664014105">
+    <w:abstractNumId w:val="11"/>
   </w:num>
 </w:numbering>
 </file>

</xml_diff>